<commit_message>
edit proposal 1.9, edit test plan 0.3
</commit_message>
<xml_diff>
--- a/draft-1.9.docx
+++ b/draft-1.9.docx
@@ -5618,8 +5618,6 @@
               </w:rPr>
               <w:t>, PSU</w:t>
             </w:r>
-            <w:bookmarkStart w:id="0" w:name="_GoBack"/>
-            <w:bookmarkEnd w:id="0"/>
           </w:p>
         </w:tc>
         <w:tc>
@@ -9533,7 +9531,7 @@
           <w:szCs w:val="36"/>
         </w:rPr>
       </w:pPr>
-      <w:bookmarkStart w:id="1" w:name="_Toc476753409"/>
+      <w:bookmarkStart w:id="0" w:name="_Toc476753409"/>
       <w:r>
         <w:rPr>
           <w:rFonts w:ascii="Times New Roman" w:hAnsi="Times New Roman" w:cs="Times New Roman"/>
@@ -9590,7 +9588,7 @@
         </w:rPr>
         <w:t xml:space="preserve"> Introduction and Background</w:t>
       </w:r>
-      <w:bookmarkEnd w:id="1"/>
+      <w:bookmarkEnd w:id="0"/>
     </w:p>
     <w:p>
       <w:pPr>
@@ -9669,8 +9667,8 @@
           <w:lang w:val="en-GB"/>
         </w:rPr>
       </w:pPr>
-      <w:bookmarkStart w:id="2" w:name="_Toc348955763"/>
-      <w:bookmarkStart w:id="3" w:name="_Toc476753410"/>
+      <w:bookmarkStart w:id="1" w:name="_Toc348955763"/>
+      <w:bookmarkStart w:id="2" w:name="_Toc476753410"/>
       <w:r>
         <w:rPr>
           <w:rFonts w:ascii="Times New Roman" w:hAnsi="Times New Roman" w:cs="Times New Roman"/>
@@ -9728,8 +9726,8 @@
         </w:rPr>
         <w:t>Literature Review</w:t>
       </w:r>
+      <w:bookmarkEnd w:id="1"/>
       <w:bookmarkEnd w:id="2"/>
-      <w:bookmarkEnd w:id="3"/>
     </w:p>
     <w:p>
       <w:pPr>
@@ -9774,8 +9772,8 @@
           <w:lang w:val="en-GB"/>
         </w:rPr>
       </w:pPr>
-      <w:bookmarkStart w:id="4" w:name="_Toc348955764"/>
-      <w:bookmarkStart w:id="5" w:name="_Toc476753411"/>
+      <w:bookmarkStart w:id="3" w:name="_Toc348955764"/>
+      <w:bookmarkStart w:id="4" w:name="_Toc476753411"/>
       <w:r>
         <w:rPr>
           <w:rFonts w:ascii="Times New Roman" w:hAnsi="Times New Roman" w:cs="Times New Roman"/>
@@ -9799,8 +9797,8 @@
         </w:rPr>
         <w:t xml:space="preserve"> Review</w:t>
       </w:r>
+      <w:bookmarkEnd w:id="3"/>
       <w:bookmarkEnd w:id="4"/>
-      <w:bookmarkEnd w:id="5"/>
     </w:p>
     <w:p>
       <w:pPr>
@@ -10239,8 +10237,8 @@
           <w:lang w:val="en-GB"/>
         </w:rPr>
       </w:pPr>
-      <w:bookmarkStart w:id="6" w:name="_Toc348955765"/>
-      <w:bookmarkStart w:id="7" w:name="_Toc476753412"/>
+      <w:bookmarkStart w:id="5" w:name="_Toc348955765"/>
+      <w:bookmarkStart w:id="6" w:name="_Toc476753412"/>
       <w:r>
         <w:rPr>
           <w:rFonts w:ascii="Times New Roman" w:hAnsi="Times New Roman" w:cs="Times New Roman"/>
@@ -10265,8 +10263,8 @@
         </w:rPr>
         <w:t xml:space="preserve"> Review</w:t>
       </w:r>
+      <w:bookmarkEnd w:id="5"/>
       <w:bookmarkEnd w:id="6"/>
-      <w:bookmarkEnd w:id="7"/>
     </w:p>
     <w:p>
       <w:pPr>
@@ -10279,7 +10277,7 @@
           <w:lang w:eastAsia="zh-CN"/>
         </w:rPr>
       </w:pPr>
-      <w:bookmarkStart w:id="8" w:name="_Toc473428807"/>
+      <w:bookmarkStart w:id="7" w:name="_Toc473428807"/>
       <w:r>
         <w:rPr>
           <w:rFonts w:ascii="Times New Roman" w:hAnsi="Times New Roman" w:cs="Times New Roman"/>
@@ -10331,7 +10329,7 @@
         </w:rPr>
         <w:t>)</w:t>
       </w:r>
-      <w:bookmarkEnd w:id="8"/>
+      <w:bookmarkEnd w:id="7"/>
     </w:p>
     <w:p>
       <w:pPr>
@@ -10406,9 +10404,9 @@
           <w:noProof/>
         </w:rPr>
       </w:pPr>
-      <w:bookmarkStart w:id="9" w:name="_Toc473600903"/>
-      <w:bookmarkStart w:id="10" w:name="_Toc473689350"/>
-      <w:bookmarkStart w:id="11" w:name="_Toc476753486"/>
+      <w:bookmarkStart w:id="8" w:name="_Toc473600903"/>
+      <w:bookmarkStart w:id="9" w:name="_Toc473689350"/>
+      <w:bookmarkStart w:id="10" w:name="_Toc476753486"/>
       <w:r>
         <w:rPr>
           <w:rFonts w:ascii="Times New Roman" w:hAnsi="Times New Roman" w:cs="Times New Roman"/>
@@ -10453,9 +10451,9 @@
         </w:rPr>
         <w:t xml:space="preserve"> Home page of Zoho</w:t>
       </w:r>
+      <w:bookmarkEnd w:id="8"/>
       <w:bookmarkEnd w:id="9"/>
       <w:bookmarkEnd w:id="10"/>
-      <w:bookmarkEnd w:id="11"/>
     </w:p>
     <w:p>
       <w:pPr>
@@ -10533,9 +10531,9 @@
           <w:noProof/>
         </w:rPr>
       </w:pPr>
-      <w:bookmarkStart w:id="12" w:name="_Toc473600904"/>
-      <w:bookmarkStart w:id="13" w:name="_Toc473689351"/>
-      <w:bookmarkStart w:id="14" w:name="_Toc476753487"/>
+      <w:bookmarkStart w:id="11" w:name="_Toc473600904"/>
+      <w:bookmarkStart w:id="12" w:name="_Toc473689351"/>
+      <w:bookmarkStart w:id="13" w:name="_Toc476753487"/>
       <w:r>
         <w:rPr>
           <w:rFonts w:ascii="Times New Roman" w:hAnsi="Times New Roman" w:cs="Times New Roman"/>
@@ -10580,9 +10578,9 @@
         </w:rPr>
         <w:t xml:space="preserve"> Tasks report of Zoho</w:t>
       </w:r>
+      <w:bookmarkEnd w:id="11"/>
       <w:bookmarkEnd w:id="12"/>
       <w:bookmarkEnd w:id="13"/>
-      <w:bookmarkEnd w:id="14"/>
     </w:p>
     <w:p>
       <w:pPr>
@@ -10702,9 +10700,9 @@
           <w:lang w:val="en-GB"/>
         </w:rPr>
       </w:pPr>
-      <w:bookmarkStart w:id="15" w:name="_Toc473600905"/>
-      <w:bookmarkStart w:id="16" w:name="_Toc473689352"/>
-      <w:bookmarkStart w:id="17" w:name="_Toc476753488"/>
+      <w:bookmarkStart w:id="14" w:name="_Toc473600905"/>
+      <w:bookmarkStart w:id="15" w:name="_Toc473689352"/>
+      <w:bookmarkStart w:id="16" w:name="_Toc476753488"/>
       <w:r>
         <w:rPr>
           <w:rFonts w:ascii="Times New Roman" w:hAnsi="Times New Roman" w:cs="Times New Roman"/>
@@ -10756,9 +10754,9 @@
         </w:rPr>
         <w:t xml:space="preserve"> of Zoho</w:t>
       </w:r>
+      <w:bookmarkEnd w:id="14"/>
       <w:bookmarkEnd w:id="15"/>
       <w:bookmarkEnd w:id="16"/>
-      <w:bookmarkEnd w:id="17"/>
     </w:p>
     <w:p>
       <w:pPr>
@@ -11235,7 +11233,7 @@
           <w:lang w:eastAsia="zh-CN"/>
         </w:rPr>
       </w:pPr>
-      <w:bookmarkStart w:id="18" w:name="_Toc473428808"/>
+      <w:bookmarkStart w:id="17" w:name="_Toc473428808"/>
       <w:r>
         <w:rPr>
           <w:rFonts w:ascii="Times New Roman" w:hAnsi="Times New Roman" w:cs="Times New Roman"/>
@@ -11288,7 +11286,7 @@
         </w:rPr>
         <w:t>)</w:t>
       </w:r>
-      <w:bookmarkEnd w:id="18"/>
+      <w:bookmarkEnd w:id="17"/>
     </w:p>
     <w:p>
       <w:pPr>
@@ -11377,9 +11375,9 @@
           <w:lang w:eastAsia="zh-CN"/>
         </w:rPr>
       </w:pPr>
-      <w:bookmarkStart w:id="19" w:name="_Toc473600906"/>
-      <w:bookmarkStart w:id="20" w:name="_Toc473689353"/>
-      <w:bookmarkStart w:id="21" w:name="_Toc476753489"/>
+      <w:bookmarkStart w:id="18" w:name="_Toc473600906"/>
+      <w:bookmarkStart w:id="19" w:name="_Toc473689353"/>
+      <w:bookmarkStart w:id="20" w:name="_Toc476753489"/>
       <w:r>
         <w:rPr>
           <w:rFonts w:ascii="Times New Roman" w:hAnsi="Times New Roman" w:cs="Times New Roman"/>
@@ -11424,9 +11422,9 @@
         </w:rPr>
         <w:t xml:space="preserve"> Dashboard of aceproject</w:t>
       </w:r>
+      <w:bookmarkEnd w:id="18"/>
       <w:bookmarkEnd w:id="19"/>
       <w:bookmarkEnd w:id="20"/>
-      <w:bookmarkEnd w:id="21"/>
     </w:p>
     <w:p>
       <w:pPr>
@@ -11508,9 +11506,9 @@
           <w:lang w:eastAsia="zh-CN"/>
         </w:rPr>
       </w:pPr>
-      <w:bookmarkStart w:id="22" w:name="_Toc473600907"/>
-      <w:bookmarkStart w:id="23" w:name="_Toc473689354"/>
-      <w:bookmarkStart w:id="24" w:name="_Toc476753490"/>
+      <w:bookmarkStart w:id="21" w:name="_Toc473600907"/>
+      <w:bookmarkStart w:id="22" w:name="_Toc473689354"/>
+      <w:bookmarkStart w:id="23" w:name="_Toc476753490"/>
       <w:r>
         <w:rPr>
           <w:rFonts w:ascii="Times New Roman" w:hAnsi="Times New Roman" w:cs="Times New Roman"/>
@@ -11554,9 +11552,9 @@
         </w:rPr>
         <w:t xml:space="preserve"> Gantt chart of aceproject</w:t>
       </w:r>
+      <w:bookmarkEnd w:id="21"/>
       <w:bookmarkEnd w:id="22"/>
       <w:bookmarkEnd w:id="23"/>
-      <w:bookmarkEnd w:id="24"/>
     </w:p>
     <w:p>
       <w:pPr>
@@ -11694,9 +11692,9 @@
           <w:lang w:eastAsia="zh-CN"/>
         </w:rPr>
       </w:pPr>
-      <w:bookmarkStart w:id="25" w:name="_Toc473600908"/>
-      <w:bookmarkStart w:id="26" w:name="_Toc473689355"/>
-      <w:bookmarkStart w:id="27" w:name="_Toc476753491"/>
+      <w:bookmarkStart w:id="24" w:name="_Toc473600908"/>
+      <w:bookmarkStart w:id="25" w:name="_Toc473689355"/>
+      <w:bookmarkStart w:id="26" w:name="_Toc476753491"/>
       <w:r>
         <w:rPr>
           <w:rFonts w:ascii="Times New Roman" w:hAnsi="Times New Roman" w:cs="Times New Roman"/>
@@ -11741,9 +11739,9 @@
         </w:rPr>
         <w:t xml:space="preserve"> Timesheet of aceproject</w:t>
       </w:r>
+      <w:bookmarkEnd w:id="24"/>
       <w:bookmarkEnd w:id="25"/>
       <w:bookmarkEnd w:id="26"/>
-      <w:bookmarkEnd w:id="27"/>
     </w:p>
     <w:p>
       <w:pPr>
@@ -12143,8 +12141,8 @@
           <w:lang w:val="en-GB"/>
         </w:rPr>
       </w:pPr>
-      <w:bookmarkStart w:id="28" w:name="_Toc348955774"/>
-      <w:bookmarkStart w:id="29" w:name="_Toc476753413"/>
+      <w:bookmarkStart w:id="27" w:name="_Toc348955774"/>
+      <w:bookmarkStart w:id="28" w:name="_Toc476753413"/>
       <w:r>
         <w:rPr>
           <w:rFonts w:ascii="Times New Roman" w:hAnsi="Times New Roman" w:cs="Times New Roman"/>
@@ -12169,8 +12167,8 @@
         </w:rPr>
         <w:t xml:space="preserve"> Review</w:t>
       </w:r>
+      <w:bookmarkEnd w:id="27"/>
       <w:bookmarkEnd w:id="28"/>
-      <w:bookmarkEnd w:id="29"/>
     </w:p>
     <w:p>
       <w:pPr>
@@ -12294,9 +12292,9 @@
           <w:rFonts w:ascii="Times New Roman" w:hAnsi="Times New Roman" w:cs="Times New Roman"/>
         </w:rPr>
       </w:pPr>
-      <w:bookmarkStart w:id="30" w:name="_Toc473600909"/>
-      <w:bookmarkStart w:id="31" w:name="_Toc473689356"/>
-      <w:bookmarkStart w:id="32" w:name="_Toc476753492"/>
+      <w:bookmarkStart w:id="29" w:name="_Toc473600909"/>
+      <w:bookmarkStart w:id="30" w:name="_Toc473689356"/>
+      <w:bookmarkStart w:id="31" w:name="_Toc476753492"/>
       <w:r>
         <w:rPr>
           <w:rFonts w:ascii="Times New Roman" w:hAnsi="Times New Roman" w:cs="Times New Roman"/>
@@ -12340,9 +12338,9 @@
         </w:rPr>
         <w:t xml:space="preserve"> HTML5 logo</w:t>
       </w:r>
+      <w:bookmarkEnd w:id="29"/>
       <w:bookmarkEnd w:id="30"/>
       <w:bookmarkEnd w:id="31"/>
-      <w:bookmarkEnd w:id="32"/>
     </w:p>
     <w:p>
       <w:pPr>
@@ -12354,7 +12352,7 @@
           <w:sz w:val="28"/>
         </w:rPr>
       </w:pPr>
-      <w:bookmarkStart w:id="33" w:name="_Toc348955784"/>
+      <w:bookmarkStart w:id="32" w:name="_Toc348955784"/>
       <w:r>
         <w:rPr>
           <w:rFonts w:ascii="Times New Roman" w:hAnsi="Times New Roman" w:cs="Times New Roman"/>
@@ -12364,7 +12362,7 @@
         </w:rPr>
         <w:t>Technology Detail</w:t>
       </w:r>
-      <w:bookmarkEnd w:id="33"/>
+      <w:bookmarkEnd w:id="32"/>
     </w:p>
     <w:p>
       <w:pPr>
@@ -12629,7 +12627,7 @@
           <w:sz w:val="28"/>
         </w:rPr>
       </w:pPr>
-      <w:bookmarkStart w:id="34" w:name="_Toc348955785"/>
+      <w:bookmarkStart w:id="33" w:name="_Toc348955785"/>
       <w:r>
         <w:rPr>
           <w:rFonts w:ascii="Times New Roman" w:hAnsi="Times New Roman" w:cs="Times New Roman"/>
@@ -12639,7 +12637,7 @@
         </w:rPr>
         <w:t>The selection of this technology</w:t>
       </w:r>
-      <w:bookmarkEnd w:id="34"/>
+      <w:bookmarkEnd w:id="33"/>
     </w:p>
     <w:p>
       <w:pPr>
@@ -12887,9 +12885,9 @@
           <w:noProof/>
         </w:rPr>
       </w:pPr>
-      <w:bookmarkStart w:id="35" w:name="_Toc473600910"/>
-      <w:bookmarkStart w:id="36" w:name="_Toc473689357"/>
-      <w:bookmarkStart w:id="37" w:name="_Toc476753493"/>
+      <w:bookmarkStart w:id="34" w:name="_Toc473600910"/>
+      <w:bookmarkStart w:id="35" w:name="_Toc473689357"/>
+      <w:bookmarkStart w:id="36" w:name="_Toc476753493"/>
       <w:r>
         <w:rPr>
           <w:rFonts w:ascii="Times New Roman" w:hAnsi="Times New Roman" w:cs="Times New Roman"/>
@@ -12934,9 +12932,9 @@
         </w:rPr>
         <w:t xml:space="preserve"> CSS3 logo</w:t>
       </w:r>
+      <w:bookmarkEnd w:id="34"/>
       <w:bookmarkEnd w:id="35"/>
       <w:bookmarkEnd w:id="36"/>
-      <w:bookmarkEnd w:id="37"/>
     </w:p>
     <w:p>
       <w:pPr>
@@ -13479,9 +13477,9 @@
           <w:rFonts w:ascii="Times New Roman" w:hAnsi="Times New Roman" w:cs="Times New Roman"/>
         </w:rPr>
       </w:pPr>
-      <w:bookmarkStart w:id="38" w:name="_Toc473600911"/>
-      <w:bookmarkStart w:id="39" w:name="_Toc473689358"/>
-      <w:bookmarkStart w:id="40" w:name="_Toc476753494"/>
+      <w:bookmarkStart w:id="37" w:name="_Toc473600911"/>
+      <w:bookmarkStart w:id="38" w:name="_Toc473689358"/>
+      <w:bookmarkStart w:id="39" w:name="_Toc476753494"/>
       <w:r>
         <w:rPr>
           <w:rFonts w:ascii="Times New Roman" w:hAnsi="Times New Roman" w:cs="Times New Roman"/>
@@ -13525,9 +13523,9 @@
         </w:rPr>
         <w:t xml:space="preserve"> JavaScript logo</w:t>
       </w:r>
+      <w:bookmarkEnd w:id="37"/>
       <w:bookmarkEnd w:id="38"/>
       <w:bookmarkEnd w:id="39"/>
-      <w:bookmarkEnd w:id="40"/>
     </w:p>
     <w:p>
       <w:pPr>
@@ -14295,9 +14293,9 @@
           <w:noProof/>
         </w:rPr>
       </w:pPr>
-      <w:bookmarkStart w:id="41" w:name="_Toc473600912"/>
-      <w:bookmarkStart w:id="42" w:name="_Toc473689359"/>
-      <w:bookmarkStart w:id="43" w:name="_Toc476753495"/>
+      <w:bookmarkStart w:id="40" w:name="_Toc473600912"/>
+      <w:bookmarkStart w:id="41" w:name="_Toc473689359"/>
+      <w:bookmarkStart w:id="42" w:name="_Toc476753495"/>
       <w:r>
         <w:rPr>
           <w:rFonts w:ascii="Times New Roman" w:hAnsi="Times New Roman" w:cs="Times New Roman"/>
@@ -14342,9 +14340,9 @@
         </w:rPr>
         <w:t xml:space="preserve"> Angular 2 logo</w:t>
       </w:r>
+      <w:bookmarkEnd w:id="40"/>
       <w:bookmarkEnd w:id="41"/>
       <w:bookmarkEnd w:id="42"/>
-      <w:bookmarkEnd w:id="43"/>
     </w:p>
     <w:p>
       <w:pPr>
@@ -14831,9 +14829,9 @@
           <w:noProof/>
         </w:rPr>
       </w:pPr>
-      <w:bookmarkStart w:id="44" w:name="_Toc473600913"/>
-      <w:bookmarkStart w:id="45" w:name="_Toc473689360"/>
-      <w:bookmarkStart w:id="46" w:name="_Toc476753496"/>
+      <w:bookmarkStart w:id="43" w:name="_Toc473600913"/>
+      <w:bookmarkStart w:id="44" w:name="_Toc473689360"/>
+      <w:bookmarkStart w:id="45" w:name="_Toc476753496"/>
       <w:r>
         <w:rPr>
           <w:rFonts w:ascii="Times New Roman" w:hAnsi="Times New Roman" w:cs="Times New Roman"/>
@@ -14878,9 +14876,9 @@
         </w:rPr>
         <w:t xml:space="preserve"> jQuery logo</w:t>
       </w:r>
+      <w:bookmarkEnd w:id="43"/>
       <w:bookmarkEnd w:id="44"/>
       <w:bookmarkEnd w:id="45"/>
-      <w:bookmarkEnd w:id="46"/>
     </w:p>
     <w:p>
       <w:pPr>
@@ -15406,9 +15404,9 @@
           <w:noProof/>
         </w:rPr>
       </w:pPr>
-      <w:bookmarkStart w:id="47" w:name="_Toc473600914"/>
-      <w:bookmarkStart w:id="48" w:name="_Toc473689361"/>
-      <w:bookmarkStart w:id="49" w:name="_Toc476753497"/>
+      <w:bookmarkStart w:id="46" w:name="_Toc473600914"/>
+      <w:bookmarkStart w:id="47" w:name="_Toc473689361"/>
+      <w:bookmarkStart w:id="48" w:name="_Toc476753497"/>
       <w:r>
         <w:rPr>
           <w:rFonts w:ascii="Times New Roman" w:hAnsi="Times New Roman" w:cs="Times New Roman"/>
@@ -15453,9 +15451,9 @@
         </w:rPr>
         <w:t xml:space="preserve"> Laravel logo</w:t>
       </w:r>
+      <w:bookmarkEnd w:id="46"/>
       <w:bookmarkEnd w:id="47"/>
       <w:bookmarkEnd w:id="48"/>
-      <w:bookmarkEnd w:id="49"/>
     </w:p>
     <w:p>
       <w:pPr>
@@ -16018,29 +16016,42 @@
           <w:szCs w:val="32"/>
         </w:rPr>
       </w:pPr>
-      <w:bookmarkStart w:id="50" w:name="_Toc473600915"/>
-      <w:bookmarkStart w:id="51" w:name="_Toc473689362"/>
-      <w:bookmarkStart w:id="52" w:name="_Toc476753498"/>
+      <w:bookmarkStart w:id="49" w:name="_Toc473600915"/>
+      <w:bookmarkStart w:id="50" w:name="_Toc473689362"/>
+      <w:bookmarkStart w:id="51" w:name="_Toc476753498"/>
       <w:r>
         <w:t xml:space="preserve">Figure </w:t>
       </w:r>
-      <w:fldSimple w:instr=" SEQ Figure \* ARABIC ">
-        <w:r>
-          <w:rPr>
-            <w:noProof/>
-          </w:rPr>
-          <w:t>13</w:t>
-        </w:r>
-      </w:fldSimple>
+      <w:r>
+        <w:fldChar w:fldCharType="begin"/>
+      </w:r>
+      <w:r>
+        <w:instrText xml:space="preserve"> SEQ Figure \* ARABIC </w:instrText>
+      </w:r>
+      <w:r>
+        <w:fldChar w:fldCharType="separate"/>
+      </w:r>
       <w:r>
         <w:rPr>
           <w:noProof/>
         </w:rPr>
+        <w:t>13</w:t>
+      </w:r>
+      <w:r>
+        <w:rPr>
+          <w:noProof/>
+        </w:rPr>
+        <w:fldChar w:fldCharType="end"/>
+      </w:r>
+      <w:r>
+        <w:rPr>
+          <w:noProof/>
+        </w:rPr>
         <w:t xml:space="preserve"> MySQL logo</w:t>
       </w:r>
+      <w:bookmarkEnd w:id="49"/>
       <w:bookmarkEnd w:id="50"/>
       <w:bookmarkEnd w:id="51"/>
-      <w:bookmarkEnd w:id="52"/>
       <w:r>
         <w:rPr>
           <w:rFonts w:ascii="Times New Roman" w:hAnsi="Times New Roman" w:cs="Times New Roman"/>
@@ -16691,9 +16702,9 @@
           <w:noProof/>
         </w:rPr>
       </w:pPr>
-      <w:bookmarkStart w:id="53" w:name="_Toc473600916"/>
-      <w:bookmarkStart w:id="54" w:name="_Toc473689363"/>
-      <w:bookmarkStart w:id="55" w:name="_Toc476753499"/>
+      <w:bookmarkStart w:id="52" w:name="_Toc473600916"/>
+      <w:bookmarkStart w:id="53" w:name="_Toc473689363"/>
+      <w:bookmarkStart w:id="54" w:name="_Toc476753499"/>
       <w:r>
         <w:rPr>
           <w:rFonts w:ascii="Times New Roman" w:hAnsi="Times New Roman" w:cs="Times New Roman"/>
@@ -16738,9 +16749,9 @@
         </w:rPr>
         <w:t xml:space="preserve"> Firebase logo</w:t>
       </w:r>
+      <w:bookmarkEnd w:id="52"/>
       <w:bookmarkEnd w:id="53"/>
       <w:bookmarkEnd w:id="54"/>
-      <w:bookmarkEnd w:id="55"/>
     </w:p>
     <w:p/>
     <w:p>
@@ -17266,8 +17277,8 @@
           <w:lang w:val="en-GB"/>
         </w:rPr>
       </w:pPr>
-      <w:bookmarkStart w:id="56" w:name="_Toc348955790"/>
-      <w:bookmarkStart w:id="57" w:name="_Toc476753414"/>
+      <w:bookmarkStart w:id="55" w:name="_Toc348955790"/>
+      <w:bookmarkStart w:id="56" w:name="_Toc476753414"/>
       <w:r>
         <w:rPr>
           <w:rFonts w:ascii="Times New Roman" w:hAnsi="Times New Roman" w:cs="Times New Roman"/>
@@ -17292,8 +17303,8 @@
         </w:rPr>
         <w:t xml:space="preserve"> Review</w:t>
       </w:r>
+      <w:bookmarkEnd w:id="55"/>
       <w:bookmarkEnd w:id="56"/>
-      <w:bookmarkEnd w:id="57"/>
     </w:p>
     <w:p>
       <w:pPr>
@@ -17421,9 +17432,9 @@
           <w:lang w:eastAsia="zh-CN"/>
         </w:rPr>
       </w:pPr>
-      <w:bookmarkStart w:id="58" w:name="_Toc473600917"/>
-      <w:bookmarkStart w:id="59" w:name="_Toc473689364"/>
-      <w:bookmarkStart w:id="60" w:name="_Toc476753500"/>
+      <w:bookmarkStart w:id="57" w:name="_Toc473600917"/>
+      <w:bookmarkStart w:id="58" w:name="_Toc473689364"/>
+      <w:bookmarkStart w:id="59" w:name="_Toc476753500"/>
       <w:r>
         <w:rPr>
           <w:rFonts w:ascii="Times New Roman" w:hAnsi="Times New Roman" w:cs="Times New Roman"/>
@@ -17478,9 +17489,9 @@
         </w:rPr>
         <w:t xml:space="preserve"> Atom logo</w:t>
       </w:r>
+      <w:bookmarkEnd w:id="57"/>
       <w:bookmarkEnd w:id="58"/>
       <w:bookmarkEnd w:id="59"/>
-      <w:bookmarkEnd w:id="60"/>
     </w:p>
     <w:p>
       <w:pPr>
@@ -18113,9 +18124,9 @@
           <w:lang w:eastAsia="zh-CN"/>
         </w:rPr>
       </w:pPr>
-      <w:bookmarkStart w:id="61" w:name="_Toc473600918"/>
-      <w:bookmarkStart w:id="62" w:name="_Toc473689365"/>
-      <w:bookmarkStart w:id="63" w:name="_Toc476753501"/>
+      <w:bookmarkStart w:id="60" w:name="_Toc473600918"/>
+      <w:bookmarkStart w:id="61" w:name="_Toc473689365"/>
+      <w:bookmarkStart w:id="62" w:name="_Toc476753501"/>
       <w:r>
         <w:rPr>
           <w:rFonts w:ascii="Times New Roman" w:hAnsi="Times New Roman" w:cs="Times New Roman"/>
@@ -18161,9 +18172,9 @@
         </w:rPr>
         <w:t xml:space="preserve"> phpmyadmin logo</w:t>
       </w:r>
+      <w:bookmarkEnd w:id="60"/>
       <w:bookmarkEnd w:id="61"/>
       <w:bookmarkEnd w:id="62"/>
-      <w:bookmarkEnd w:id="63"/>
     </w:p>
     <w:p>
       <w:pPr>
@@ -18558,22 +18569,35 @@
           <w:lang w:eastAsia="zh-CN"/>
         </w:rPr>
       </w:pPr>
-      <w:bookmarkStart w:id="64" w:name="_Toc476753502"/>
+      <w:bookmarkStart w:id="63" w:name="_Toc476753502"/>
       <w:r>
         <w:t xml:space="preserve">Figure </w:t>
       </w:r>
-      <w:fldSimple w:instr=" SEQ Figure \* ARABIC ">
-        <w:r>
-          <w:rPr>
-            <w:noProof/>
-          </w:rPr>
-          <w:t>17</w:t>
-        </w:r>
-      </w:fldSimple>
+      <w:r>
+        <w:fldChar w:fldCharType="begin"/>
+      </w:r>
+      <w:r>
+        <w:instrText xml:space="preserve"> SEQ Figure \* ARABIC </w:instrText>
+      </w:r>
+      <w:r>
+        <w:fldChar w:fldCharType="separate"/>
+      </w:r>
+      <w:r>
+        <w:rPr>
+          <w:noProof/>
+        </w:rPr>
+        <w:t>17</w:t>
+      </w:r>
+      <w:r>
+        <w:rPr>
+          <w:noProof/>
+        </w:rPr>
+        <w:fldChar w:fldCharType="end"/>
+      </w:r>
       <w:r>
         <w:t xml:space="preserve"> GitHub logo</w:t>
       </w:r>
-      <w:bookmarkEnd w:id="64"/>
+      <w:bookmarkEnd w:id="63"/>
     </w:p>
     <w:p>
       <w:pPr>
@@ -19168,25 +19192,38 @@
           <w:lang w:eastAsia="zh-CN"/>
         </w:rPr>
       </w:pPr>
-      <w:bookmarkStart w:id="65" w:name="_Toc476753503"/>
+      <w:bookmarkStart w:id="64" w:name="_Toc476753503"/>
       <w:r>
         <w:t xml:space="preserve">Figure </w:t>
       </w:r>
-      <w:fldSimple w:instr=" SEQ Figure \* ARABIC ">
-        <w:r>
-          <w:rPr>
-            <w:noProof/>
-          </w:rPr>
-          <w:t>18</w:t>
-        </w:r>
-      </w:fldSimple>
+      <w:r>
+        <w:fldChar w:fldCharType="begin"/>
+      </w:r>
+      <w:r>
+        <w:instrText xml:space="preserve"> SEQ Figure \* ARABIC </w:instrText>
+      </w:r>
+      <w:r>
+        <w:fldChar w:fldCharType="separate"/>
+      </w:r>
       <w:r>
         <w:rPr>
           <w:noProof/>
         </w:rPr>
+        <w:t>18</w:t>
+      </w:r>
+      <w:r>
+        <w:rPr>
+          <w:noProof/>
+        </w:rPr>
+        <w:fldChar w:fldCharType="end"/>
+      </w:r>
+      <w:r>
+        <w:rPr>
+          <w:noProof/>
+        </w:rPr>
         <w:t xml:space="preserve"> SourceTree logo</w:t>
       </w:r>
-      <w:bookmarkEnd w:id="65"/>
+      <w:bookmarkEnd w:id="64"/>
     </w:p>
     <w:p>
       <w:pPr>
@@ -20067,25 +20104,38 @@
           <w:noProof/>
         </w:rPr>
       </w:pPr>
-      <w:bookmarkStart w:id="66" w:name="_Toc476753504"/>
+      <w:bookmarkStart w:id="65" w:name="_Toc476753504"/>
       <w:r>
         <w:t xml:space="preserve">Figure </w:t>
       </w:r>
-      <w:fldSimple w:instr=" SEQ Figure \* ARABIC ">
-        <w:r>
-          <w:rPr>
-            <w:noProof/>
-          </w:rPr>
-          <w:t>19</w:t>
-        </w:r>
-      </w:fldSimple>
+      <w:r>
+        <w:fldChar w:fldCharType="begin"/>
+      </w:r>
+      <w:r>
+        <w:instrText xml:space="preserve"> SEQ Figure \* ARABIC </w:instrText>
+      </w:r>
+      <w:r>
+        <w:fldChar w:fldCharType="separate"/>
+      </w:r>
       <w:r>
         <w:rPr>
           <w:noProof/>
         </w:rPr>
+        <w:t>19</w:t>
+      </w:r>
+      <w:r>
+        <w:rPr>
+          <w:noProof/>
+        </w:rPr>
+        <w:fldChar w:fldCharType="end"/>
+      </w:r>
+      <w:r>
+        <w:rPr>
+          <w:noProof/>
+        </w:rPr>
         <w:t xml:space="preserve"> Trello logo</w:t>
       </w:r>
-      <w:bookmarkEnd w:id="66"/>
+      <w:bookmarkEnd w:id="65"/>
     </w:p>
     <w:p/>
     <w:p>
@@ -20837,8 +20887,8 @@
           <w:lang w:val="en-GB"/>
         </w:rPr>
       </w:pPr>
-      <w:bookmarkStart w:id="67" w:name="_Toc348955803"/>
-      <w:bookmarkStart w:id="68" w:name="_Toc476753415"/>
+      <w:bookmarkStart w:id="66" w:name="_Toc348955803"/>
+      <w:bookmarkStart w:id="67" w:name="_Toc476753415"/>
       <w:r>
         <w:rPr>
           <w:rFonts w:ascii="Times New Roman" w:hAnsi="Times New Roman" w:cs="Times New Roman"/>
@@ -20873,8 +20923,8 @@
         </w:rPr>
         <w:t xml:space="preserve"> | Quality Standard</w:t>
       </w:r>
+      <w:bookmarkEnd w:id="66"/>
       <w:bookmarkEnd w:id="67"/>
-      <w:bookmarkEnd w:id="68"/>
     </w:p>
     <w:p>
       <w:pPr>
@@ -20898,8 +20948,8 @@
           <w:szCs w:val="32"/>
         </w:rPr>
       </w:pPr>
-      <w:bookmarkStart w:id="69" w:name="_Toc348955804"/>
-      <w:bookmarkStart w:id="70" w:name="_Toc476753416"/>
+      <w:bookmarkStart w:id="68" w:name="_Toc348955804"/>
+      <w:bookmarkStart w:id="69" w:name="_Toc476753416"/>
       <w:r>
         <w:rPr>
           <w:rFonts w:ascii="Times New Roman" w:hAnsi="Times New Roman" w:cs="Times New Roman"/>
@@ -20911,8 +20961,8 @@
         </w:rPr>
         <w:t>3.1    ISO29110 for Very Small Entity (VSE)</w:t>
       </w:r>
+      <w:bookmarkEnd w:id="68"/>
       <w:bookmarkEnd w:id="69"/>
-      <w:bookmarkEnd w:id="70"/>
     </w:p>
     <w:p>
       <w:pPr>
@@ -20954,8 +21004,8 @@
           <w:sz w:val="30"/>
         </w:rPr>
       </w:pPr>
-      <w:bookmarkStart w:id="71" w:name="_Toc348955805"/>
-      <w:bookmarkStart w:id="72" w:name="_Toc476753417"/>
+      <w:bookmarkStart w:id="70" w:name="_Toc348955805"/>
+      <w:bookmarkStart w:id="71" w:name="_Toc476753417"/>
       <w:r>
         <w:rPr>
           <w:rFonts w:ascii="Times New Roman" w:hAnsi="Times New Roman" w:cs="Times New Roman"/>
@@ -20966,8 +21016,8 @@
         </w:rPr>
         <w:t>Project Management process</w:t>
       </w:r>
+      <w:bookmarkEnd w:id="70"/>
       <w:bookmarkEnd w:id="71"/>
-      <w:bookmarkEnd w:id="72"/>
       <w:r>
         <w:rPr>
           <w:rFonts w:ascii="Times New Roman" w:hAnsi="Times New Roman" w:cs="Times New Roman"/>
@@ -21121,8 +21171,8 @@
           <w:sz w:val="30"/>
         </w:rPr>
       </w:pPr>
-      <w:bookmarkStart w:id="73" w:name="_Toc348955806"/>
-      <w:bookmarkStart w:id="74" w:name="_Toc476753418"/>
+      <w:bookmarkStart w:id="72" w:name="_Toc348955806"/>
+      <w:bookmarkStart w:id="73" w:name="_Toc476753418"/>
       <w:r>
         <w:rPr>
           <w:rFonts w:ascii="Times New Roman" w:hAnsi="Times New Roman" w:cs="Times New Roman"/>
@@ -21133,8 +21183,8 @@
         </w:rPr>
         <w:t>Software Implementation process</w:t>
       </w:r>
+      <w:bookmarkEnd w:id="72"/>
       <w:bookmarkEnd w:id="73"/>
-      <w:bookmarkEnd w:id="74"/>
       <w:r>
         <w:rPr>
           <w:rFonts w:ascii="Times New Roman" w:hAnsi="Times New Roman" w:cs="Times New Roman"/>
@@ -21338,8 +21388,8 @@
           <w:lang w:val="en-GB"/>
         </w:rPr>
       </w:pPr>
-      <w:bookmarkStart w:id="75" w:name="_Toc348955807"/>
-      <w:bookmarkStart w:id="76" w:name="_Toc476753419"/>
+      <w:bookmarkStart w:id="74" w:name="_Toc348955807"/>
+      <w:bookmarkStart w:id="75" w:name="_Toc476753419"/>
       <w:r>
         <w:rPr>
           <w:rFonts w:ascii="Times New Roman" w:hAnsi="Times New Roman" w:cs="Times New Roman"/>
@@ -21374,8 +21424,8 @@
         </w:rPr>
         <w:t xml:space="preserve"> | Project Plan</w:t>
       </w:r>
+      <w:bookmarkEnd w:id="74"/>
       <w:bookmarkEnd w:id="75"/>
-      <w:bookmarkEnd w:id="76"/>
     </w:p>
     <w:p>
       <w:pPr>
@@ -21397,7 +21447,7 @@
           <w:szCs w:val="32"/>
         </w:rPr>
       </w:pPr>
-      <w:bookmarkStart w:id="77" w:name="_Toc476753420"/>
+      <w:bookmarkStart w:id="76" w:name="_Toc476753420"/>
       <w:r>
         <w:rPr>
           <w:rFonts w:ascii="Times New Roman" w:hAnsi="Times New Roman" w:cs="Times New Roman"/>
@@ -21421,7 +21471,7 @@
         <w:tab/>
         <w:t>Motivation</w:t>
       </w:r>
-      <w:bookmarkEnd w:id="77"/>
+      <w:bookmarkEnd w:id="76"/>
     </w:p>
     <w:p>
       <w:pPr>
@@ -21486,7 +21536,7 @@
           <w:szCs w:val="32"/>
         </w:rPr>
       </w:pPr>
-      <w:bookmarkStart w:id="78" w:name="_Toc476753421"/>
+      <w:bookmarkStart w:id="77" w:name="_Toc476753421"/>
       <w:r>
         <w:rPr>
           <w:rFonts w:ascii="Times New Roman" w:hAnsi="Times New Roman" w:cs="Times New Roman"/>
@@ -21510,7 +21560,7 @@
         <w:tab/>
         <w:t>Aims and Objectives</w:t>
       </w:r>
-      <w:bookmarkEnd w:id="78"/>
+      <w:bookmarkEnd w:id="77"/>
     </w:p>
     <w:p/>
     <w:p>
@@ -21813,7 +21863,7 @@
           <w:szCs w:val="32"/>
         </w:rPr>
       </w:pPr>
-      <w:bookmarkStart w:id="79" w:name="_Toc476753422"/>
+      <w:bookmarkStart w:id="78" w:name="_Toc476753422"/>
       <w:r>
         <w:rPr>
           <w:rFonts w:ascii="Times New Roman" w:hAnsi="Times New Roman" w:cs="Times New Roman"/>
@@ -21837,7 +21887,7 @@
         <w:tab/>
         <w:t>Software architecture</w:t>
       </w:r>
-      <w:bookmarkEnd w:id="79"/>
+      <w:bookmarkEnd w:id="78"/>
     </w:p>
     <w:p>
       <w:pPr>
@@ -23285,29 +23335,42 @@
           <w:szCs w:val="24"/>
         </w:rPr>
       </w:pPr>
-      <w:bookmarkStart w:id="80" w:name="_Toc473600919"/>
-      <w:bookmarkStart w:id="81" w:name="_Toc473689366"/>
-      <w:bookmarkStart w:id="82" w:name="_Toc476753505"/>
+      <w:bookmarkStart w:id="79" w:name="_Toc473600919"/>
+      <w:bookmarkStart w:id="80" w:name="_Toc473689366"/>
+      <w:bookmarkStart w:id="81" w:name="_Toc476753505"/>
       <w:r>
         <w:t xml:space="preserve">Figure </w:t>
       </w:r>
-      <w:fldSimple w:instr=" SEQ Figure \* ARABIC ">
-        <w:r>
-          <w:rPr>
-            <w:noProof/>
-          </w:rPr>
-          <w:t>20</w:t>
-        </w:r>
-      </w:fldSimple>
+      <w:r>
+        <w:fldChar w:fldCharType="begin"/>
+      </w:r>
+      <w:r>
+        <w:instrText xml:space="preserve"> SEQ Figure \* ARABIC </w:instrText>
+      </w:r>
+      <w:r>
+        <w:fldChar w:fldCharType="separate"/>
+      </w:r>
       <w:r>
         <w:rPr>
           <w:noProof/>
         </w:rPr>
+        <w:t>20</w:t>
+      </w:r>
+      <w:r>
+        <w:rPr>
+          <w:noProof/>
+        </w:rPr>
+        <w:fldChar w:fldCharType="end"/>
+      </w:r>
+      <w:r>
+        <w:rPr>
+          <w:noProof/>
+        </w:rPr>
         <w:t xml:space="preserve"> Software Architecture</w:t>
       </w:r>
+      <w:bookmarkEnd w:id="79"/>
       <w:bookmarkEnd w:id="80"/>
       <w:bookmarkEnd w:id="81"/>
-      <w:bookmarkEnd w:id="82"/>
     </w:p>
     <w:p>
       <w:pPr>
@@ -23339,7 +23402,7 @@
           <w:szCs w:val="20"/>
         </w:rPr>
       </w:pPr>
-      <w:bookmarkStart w:id="83" w:name="_Toc476753423"/>
+      <w:bookmarkStart w:id="82" w:name="_Toc476753423"/>
       <w:r>
         <w:rPr>
           <w:rFonts w:ascii="Times New Roman" w:hAnsi="Times New Roman" w:cs="Times New Roman"/>
@@ -23364,7 +23427,7 @@
         <w:tab/>
         <w:t>Deliverables and Limits</w:t>
       </w:r>
-      <w:bookmarkEnd w:id="83"/>
+      <w:bookmarkEnd w:id="82"/>
     </w:p>
     <w:p>
       <w:pPr>
@@ -23450,7 +23513,17 @@
           <w:sz w:val="24"/>
           <w:szCs w:val="24"/>
         </w:rPr>
-        <w:t>Feature #1: Login and Logout</w:t>
+        <w:t xml:space="preserve">Feature #1: </w:t>
+      </w:r>
+      <w:r>
+        <w:rPr>
+          <w:rFonts w:ascii="Times New Roman" w:hAnsi="Times New Roman" w:cs="Times New Roman"/>
+          <w:b/>
+          <w:bCs/>
+          <w:sz w:val="24"/>
+          <w:szCs w:val="24"/>
+        </w:rPr>
+        <w:t>User management</w:t>
       </w:r>
     </w:p>
     <w:p>
@@ -23473,23 +23546,7 @@
           <w:sz w:val="24"/>
           <w:szCs w:val="24"/>
         </w:rPr>
-        <w:t>Users</w:t>
-      </w:r>
-      <w:r>
-        <w:rPr>
-          <w:rFonts w:ascii="Times New Roman" w:hAnsi="Times New Roman" w:cs="Times New Roman"/>
-          <w:sz w:val="24"/>
-          <w:szCs w:val="24"/>
-        </w:rPr>
-        <w:t xml:space="preserve"> (Student, Mentor, Supervisor)</w:t>
-      </w:r>
-      <w:r>
-        <w:rPr>
-          <w:rFonts w:ascii="Times New Roman" w:hAnsi="Times New Roman" w:cs="Times New Roman"/>
-          <w:sz w:val="24"/>
-          <w:szCs w:val="24"/>
-        </w:rPr>
-        <w:t xml:space="preserve"> can login into the system.</w:t>
+        <w:t>Visitor can register to the system.</w:t>
       </w:r>
     </w:p>
     <w:p>
@@ -23512,6 +23569,92 @@
           <w:sz w:val="24"/>
           <w:szCs w:val="24"/>
         </w:rPr>
+        <w:t xml:space="preserve">Users </w:t>
+      </w:r>
+      <w:r>
+        <w:rPr>
+          <w:rFonts w:ascii="Times New Roman" w:hAnsi="Times New Roman" w:cs="Times New Roman"/>
+          <w:sz w:val="24"/>
+          <w:szCs w:val="24"/>
+        </w:rPr>
+        <w:t>(Student, Mentor, Supervisor)</w:t>
+      </w:r>
+      <w:r>
+        <w:rPr>
+          <w:rFonts w:ascii="Times New Roman" w:hAnsi="Times New Roman" w:cs="Times New Roman"/>
+          <w:sz w:val="24"/>
+          <w:szCs w:val="24"/>
+        </w:rPr>
+        <w:t xml:space="preserve"> </w:t>
+      </w:r>
+      <w:r>
+        <w:rPr>
+          <w:rFonts w:ascii="Times New Roman" w:hAnsi="Times New Roman" w:cs="Times New Roman"/>
+          <w:sz w:val="24"/>
+          <w:szCs w:val="24"/>
+        </w:rPr>
+        <w:t>can edit their own profile.</w:t>
+      </w:r>
+    </w:p>
+    <w:p>
+      <w:pPr>
+        <w:pStyle w:val="ListParagraph"/>
+        <w:numPr>
+          <w:ilvl w:val="0"/>
+          <w:numId w:val="26"/>
+        </w:numPr>
+        <w:jc w:val="both"/>
+        <w:rPr>
+          <w:rFonts w:ascii="Times New Roman" w:hAnsi="Times New Roman" w:cs="Times New Roman"/>
+          <w:sz w:val="24"/>
+          <w:szCs w:val="24"/>
+        </w:rPr>
+      </w:pPr>
+      <w:r>
+        <w:rPr>
+          <w:rFonts w:ascii="Times New Roman" w:hAnsi="Times New Roman" w:cs="Times New Roman"/>
+          <w:sz w:val="24"/>
+          <w:szCs w:val="24"/>
+        </w:rPr>
+        <w:t>Users</w:t>
+      </w:r>
+      <w:r>
+        <w:rPr>
+          <w:rFonts w:ascii="Times New Roman" w:hAnsi="Times New Roman" w:cs="Times New Roman"/>
+          <w:sz w:val="24"/>
+          <w:szCs w:val="24"/>
+        </w:rPr>
+        <w:t xml:space="preserve"> </w:t>
+      </w:r>
+      <w:r>
+        <w:rPr>
+          <w:rFonts w:ascii="Times New Roman" w:hAnsi="Times New Roman" w:cs="Times New Roman"/>
+          <w:sz w:val="24"/>
+          <w:szCs w:val="24"/>
+        </w:rPr>
+        <w:t>can login into the system.</w:t>
+      </w:r>
+    </w:p>
+    <w:p>
+      <w:pPr>
+        <w:pStyle w:val="ListParagraph"/>
+        <w:numPr>
+          <w:ilvl w:val="0"/>
+          <w:numId w:val="26"/>
+        </w:numPr>
+        <w:jc w:val="both"/>
+        <w:rPr>
+          <w:rFonts w:ascii="Times New Roman" w:hAnsi="Times New Roman" w:cs="Times New Roman"/>
+          <w:sz w:val="24"/>
+          <w:szCs w:val="24"/>
+        </w:rPr>
+      </w:pPr>
+      <w:r>
+        <w:rPr>
+          <w:rFonts w:ascii="Times New Roman" w:hAnsi="Times New Roman" w:cs="Times New Roman"/>
+          <w:sz w:val="24"/>
+          <w:szCs w:val="24"/>
+        </w:rPr>
         <w:t>Users can logout from the system</w:t>
       </w:r>
       <w:r>
@@ -23521,6 +23664,29 @@
           <w:szCs w:val="24"/>
         </w:rPr>
         <w:t>.</w:t>
+      </w:r>
+    </w:p>
+    <w:p>
+      <w:pPr>
+        <w:pStyle w:val="ListParagraph"/>
+        <w:numPr>
+          <w:ilvl w:val="0"/>
+          <w:numId w:val="26"/>
+        </w:numPr>
+        <w:jc w:val="both"/>
+        <w:rPr>
+          <w:rFonts w:ascii="Times New Roman" w:hAnsi="Times New Roman" w:cs="Times New Roman"/>
+          <w:sz w:val="24"/>
+          <w:szCs w:val="24"/>
+        </w:rPr>
+      </w:pPr>
+      <w:r>
+        <w:rPr>
+          <w:rFonts w:ascii="Times New Roman" w:hAnsi="Times New Roman" w:cs="Times New Roman"/>
+          <w:sz w:val="24"/>
+          <w:szCs w:val="24"/>
+        </w:rPr>
+        <w:t>Student can add registration code of supervisor and mentor.</w:t>
       </w:r>
     </w:p>
     <w:p>
@@ -23652,23 +23818,7 @@
           <w:sz w:val="24"/>
           <w:szCs w:val="24"/>
         </w:rPr>
-        <w:t xml:space="preserve">Students can add </w:t>
-      </w:r>
-      <w:r>
-        <w:rPr>
-          <w:rFonts w:ascii="Times New Roman" w:hAnsi="Times New Roman" w:cs="Times New Roman"/>
-          <w:sz w:val="24"/>
-          <w:szCs w:val="24"/>
-        </w:rPr>
-        <w:t>tasks</w:t>
-      </w:r>
-      <w:r>
-        <w:rPr>
-          <w:rFonts w:ascii="Times New Roman" w:hAnsi="Times New Roman" w:cs="Times New Roman"/>
-          <w:sz w:val="24"/>
-          <w:szCs w:val="24"/>
-        </w:rPr>
-        <w:t xml:space="preserve"> of a project.</w:t>
+        <w:t>Students can add a project.</w:t>
       </w:r>
     </w:p>
     <w:p>
@@ -23691,23 +23841,15 @@
           <w:sz w:val="24"/>
           <w:szCs w:val="24"/>
         </w:rPr>
-        <w:t xml:space="preserve">Students can edit </w:t>
-      </w:r>
-      <w:r>
-        <w:rPr>
-          <w:rFonts w:ascii="Times New Roman" w:hAnsi="Times New Roman" w:cs="Times New Roman"/>
-          <w:sz w:val="24"/>
-          <w:szCs w:val="24"/>
-        </w:rPr>
-        <w:t>tasks</w:t>
-      </w:r>
-      <w:r>
-        <w:rPr>
-          <w:rFonts w:ascii="Times New Roman" w:hAnsi="Times New Roman" w:cs="Times New Roman"/>
-          <w:sz w:val="24"/>
-          <w:szCs w:val="24"/>
-        </w:rPr>
-        <w:t xml:space="preserve"> of a project.</w:t>
+        <w:t>Students can delete a project</w:t>
+      </w:r>
+      <w:r>
+        <w:rPr>
+          <w:rFonts w:ascii="Times New Roman" w:hAnsi="Times New Roman" w:cs="Times New Roman"/>
+          <w:sz w:val="24"/>
+          <w:szCs w:val="24"/>
+        </w:rPr>
+        <w:t>.</w:t>
       </w:r>
     </w:p>
     <w:p>
@@ -23730,7 +23872,7 @@
           <w:sz w:val="24"/>
           <w:szCs w:val="24"/>
         </w:rPr>
-        <w:t xml:space="preserve">Students can delete </w:t>
+        <w:t xml:space="preserve">Students can add </w:t>
       </w:r>
       <w:r>
         <w:rPr>
@@ -23769,6 +23911,84 @@
           <w:sz w:val="24"/>
           <w:szCs w:val="24"/>
         </w:rPr>
+        <w:t xml:space="preserve">Students can edit </w:t>
+      </w:r>
+      <w:r>
+        <w:rPr>
+          <w:rFonts w:ascii="Times New Roman" w:hAnsi="Times New Roman" w:cs="Times New Roman"/>
+          <w:sz w:val="24"/>
+          <w:szCs w:val="24"/>
+        </w:rPr>
+        <w:t>tasks</w:t>
+      </w:r>
+      <w:r>
+        <w:rPr>
+          <w:rFonts w:ascii="Times New Roman" w:hAnsi="Times New Roman" w:cs="Times New Roman"/>
+          <w:sz w:val="24"/>
+          <w:szCs w:val="24"/>
+        </w:rPr>
+        <w:t xml:space="preserve"> of a project.</w:t>
+      </w:r>
+    </w:p>
+    <w:p>
+      <w:pPr>
+        <w:pStyle w:val="ListParagraph"/>
+        <w:numPr>
+          <w:ilvl w:val="0"/>
+          <w:numId w:val="24"/>
+        </w:numPr>
+        <w:jc w:val="both"/>
+        <w:rPr>
+          <w:rFonts w:ascii="Times New Roman" w:hAnsi="Times New Roman" w:cs="Times New Roman"/>
+          <w:sz w:val="24"/>
+          <w:szCs w:val="24"/>
+        </w:rPr>
+      </w:pPr>
+      <w:r>
+        <w:rPr>
+          <w:rFonts w:ascii="Times New Roman" w:hAnsi="Times New Roman" w:cs="Times New Roman"/>
+          <w:sz w:val="24"/>
+          <w:szCs w:val="24"/>
+        </w:rPr>
+        <w:t xml:space="preserve">Students can delete </w:t>
+      </w:r>
+      <w:r>
+        <w:rPr>
+          <w:rFonts w:ascii="Times New Roman" w:hAnsi="Times New Roman" w:cs="Times New Roman"/>
+          <w:sz w:val="24"/>
+          <w:szCs w:val="24"/>
+        </w:rPr>
+        <w:t>tasks</w:t>
+      </w:r>
+      <w:r>
+        <w:rPr>
+          <w:rFonts w:ascii="Times New Roman" w:hAnsi="Times New Roman" w:cs="Times New Roman"/>
+          <w:sz w:val="24"/>
+          <w:szCs w:val="24"/>
+        </w:rPr>
+        <w:t xml:space="preserve"> of a project.</w:t>
+      </w:r>
+    </w:p>
+    <w:p>
+      <w:pPr>
+        <w:pStyle w:val="ListParagraph"/>
+        <w:numPr>
+          <w:ilvl w:val="0"/>
+          <w:numId w:val="24"/>
+        </w:numPr>
+        <w:jc w:val="both"/>
+        <w:rPr>
+          <w:rFonts w:ascii="Times New Roman" w:hAnsi="Times New Roman" w:cs="Times New Roman"/>
+          <w:sz w:val="24"/>
+          <w:szCs w:val="24"/>
+        </w:rPr>
+      </w:pPr>
+      <w:r>
+        <w:rPr>
+          <w:rFonts w:ascii="Times New Roman" w:hAnsi="Times New Roman" w:cs="Times New Roman"/>
+          <w:sz w:val="24"/>
+          <w:szCs w:val="24"/>
+        </w:rPr>
         <w:t>Students can move tasks</w:t>
       </w:r>
       <w:r>
@@ -23884,7 +24104,7 @@
           <w:sz w:val="24"/>
           <w:szCs w:val="24"/>
         </w:rPr>
-        <w:t>Mentors and Supervisor can view tasks overview of a project.</w:t>
+        <w:t>Students can reply a comment of Mentor and Supervisor.</w:t>
       </w:r>
     </w:p>
     <w:p>
@@ -23907,47 +24127,7 @@
           <w:sz w:val="24"/>
           <w:szCs w:val="24"/>
         </w:rPr>
-        <w:t>Mentors</w:t>
-      </w:r>
-      <w:r>
-        <w:rPr>
-          <w:rFonts w:ascii="Times New Roman" w:hAnsi="Times New Roman" w:cs="Times New Roman"/>
-          <w:sz w:val="24"/>
-          <w:szCs w:val="24"/>
-        </w:rPr>
-        <w:t xml:space="preserve"> and </w:t>
-      </w:r>
-      <w:r>
-        <w:rPr>
-          <w:rFonts w:ascii="Times New Roman" w:hAnsi="Times New Roman" w:cs="Times New Roman"/>
-          <w:sz w:val="24"/>
-          <w:szCs w:val="24"/>
-        </w:rPr>
-        <w:t>Supervisor</w:t>
-      </w:r>
-      <w:r>
-        <w:rPr>
-          <w:rFonts w:ascii="Times New Roman" w:hAnsi="Times New Roman" w:cs="Times New Roman"/>
-          <w:sz w:val="24"/>
-          <w:szCs w:val="24"/>
-        </w:rPr>
-        <w:t xml:space="preserve"> </w:t>
-      </w:r>
-      <w:r>
-        <w:rPr>
-          <w:rFonts w:ascii="Times New Roman" w:hAnsi="Times New Roman" w:cs="Times New Roman"/>
-          <w:sz w:val="24"/>
-          <w:szCs w:val="24"/>
-        </w:rPr>
-        <w:t xml:space="preserve">can </w:t>
-      </w:r>
-      <w:r>
-        <w:rPr>
-          <w:rFonts w:ascii="Times New Roman" w:hAnsi="Times New Roman" w:cs="Times New Roman"/>
-          <w:sz w:val="24"/>
-          <w:szCs w:val="24"/>
-        </w:rPr>
-        <w:t>view the statistics of tasks.</w:t>
+        <w:t>Student can delete their own comment.</w:t>
       </w:r>
     </w:p>
     <w:p>
@@ -23970,7 +24150,7 @@
           <w:sz w:val="24"/>
           <w:szCs w:val="24"/>
         </w:rPr>
-        <w:t>Mentor can view comments in student’s report.</w:t>
+        <w:t>Mentors and Supervisor can view tasks overview of a project.</w:t>
       </w:r>
     </w:p>
     <w:p>
@@ -23993,7 +24173,47 @@
           <w:sz w:val="24"/>
           <w:szCs w:val="24"/>
         </w:rPr>
-        <w:t>Mentor can add comments in student’s report.</w:t>
+        <w:t>Mentors</w:t>
+      </w:r>
+      <w:r>
+        <w:rPr>
+          <w:rFonts w:ascii="Times New Roman" w:hAnsi="Times New Roman" w:cs="Times New Roman"/>
+          <w:sz w:val="24"/>
+          <w:szCs w:val="24"/>
+        </w:rPr>
+        <w:t xml:space="preserve"> and </w:t>
+      </w:r>
+      <w:r>
+        <w:rPr>
+          <w:rFonts w:ascii="Times New Roman" w:hAnsi="Times New Roman" w:cs="Times New Roman"/>
+          <w:sz w:val="24"/>
+          <w:szCs w:val="24"/>
+        </w:rPr>
+        <w:t>Supervisor</w:t>
+      </w:r>
+      <w:r>
+        <w:rPr>
+          <w:rFonts w:ascii="Times New Roman" w:hAnsi="Times New Roman" w:cs="Times New Roman"/>
+          <w:sz w:val="24"/>
+          <w:szCs w:val="24"/>
+        </w:rPr>
+        <w:t xml:space="preserve"> </w:t>
+      </w:r>
+      <w:r>
+        <w:rPr>
+          <w:rFonts w:ascii="Times New Roman" w:hAnsi="Times New Roman" w:cs="Times New Roman"/>
+          <w:sz w:val="24"/>
+          <w:szCs w:val="24"/>
+        </w:rPr>
+        <w:t xml:space="preserve">can </w:t>
+      </w:r>
+      <w:r>
+        <w:rPr>
+          <w:rFonts w:ascii="Times New Roman" w:hAnsi="Times New Roman" w:cs="Times New Roman"/>
+          <w:sz w:val="24"/>
+          <w:szCs w:val="24"/>
+        </w:rPr>
+        <w:t>view the statistics of tasks.</w:t>
       </w:r>
     </w:p>
     <w:p>
@@ -24016,7 +24236,7 @@
           <w:sz w:val="24"/>
           <w:szCs w:val="24"/>
         </w:rPr>
-        <w:t>Mentor can edit comments in student’s report.</w:t>
+        <w:t>Mentor can view comments in student’s report.</w:t>
       </w:r>
     </w:p>
     <w:p>
@@ -24039,7 +24259,7 @@
           <w:sz w:val="24"/>
           <w:szCs w:val="24"/>
         </w:rPr>
-        <w:t>Mentor can delete comments in student’s report.</w:t>
+        <w:t>Mentor can add comments in student’s report.</w:t>
       </w:r>
     </w:p>
     <w:p>
@@ -24062,15 +24282,7 @@
           <w:sz w:val="24"/>
           <w:szCs w:val="24"/>
         </w:rPr>
-        <w:t>Supervisor</w:t>
-      </w:r>
-      <w:r>
-        <w:rPr>
-          <w:rFonts w:ascii="Times New Roman" w:hAnsi="Times New Roman" w:cs="Times New Roman"/>
-          <w:sz w:val="24"/>
-          <w:szCs w:val="24"/>
-        </w:rPr>
-        <w:t xml:space="preserve"> can view comments in student’s report.</w:t>
+        <w:t>Mentor can edit comments in student’s report.</w:t>
       </w:r>
     </w:p>
     <w:p>
@@ -24093,15 +24305,7 @@
           <w:sz w:val="24"/>
           <w:szCs w:val="24"/>
         </w:rPr>
-        <w:t>Supervisor</w:t>
-      </w:r>
-      <w:r>
-        <w:rPr>
-          <w:rFonts w:ascii="Times New Roman" w:hAnsi="Times New Roman" w:cs="Times New Roman"/>
-          <w:sz w:val="24"/>
-          <w:szCs w:val="24"/>
-        </w:rPr>
-        <w:t xml:space="preserve"> can add comments in student’s report.</w:t>
+        <w:t>Mentor can delete comments in student’s report.</w:t>
       </w:r>
     </w:p>
     <w:p>
@@ -24132,7 +24336,7 @@
           <w:sz w:val="24"/>
           <w:szCs w:val="24"/>
         </w:rPr>
-        <w:t xml:space="preserve"> can edit comments in student’s report.</w:t>
+        <w:t xml:space="preserve"> can view comments in student’s report.</w:t>
       </w:r>
     </w:p>
     <w:p>
@@ -24163,50 +24367,7 @@
           <w:sz w:val="24"/>
           <w:szCs w:val="24"/>
         </w:rPr>
-        <w:t xml:space="preserve"> can delete comments in student’s report.</w:t>
-      </w:r>
-    </w:p>
-    <w:p>
-      <w:pPr>
-        <w:ind w:left="2160"/>
-        <w:jc w:val="both"/>
-        <w:rPr>
-          <w:rFonts w:ascii="Times New Roman" w:hAnsi="Times New Roman" w:cs="Times New Roman"/>
-          <w:b/>
-          <w:bCs/>
-          <w:sz w:val="24"/>
-          <w:szCs w:val="24"/>
-        </w:rPr>
-      </w:pPr>
-      <w:r>
-        <w:rPr>
-          <w:rFonts w:ascii="Times New Roman" w:hAnsi="Times New Roman" w:cs="Times New Roman"/>
-          <w:b/>
-          <w:bCs/>
-          <w:sz w:val="24"/>
-          <w:szCs w:val="24"/>
-        </w:rPr>
-        <w:t>Feature #</w:t>
-      </w:r>
-      <w:r>
-        <w:rPr>
-          <w:rFonts w:ascii="Times New Roman" w:hAnsi="Times New Roman" w:cs="Times New Roman"/>
-          <w:b/>
-          <w:bCs/>
-          <w:sz w:val="24"/>
-          <w:szCs w:val="24"/>
-        </w:rPr>
-        <w:t>4</w:t>
-      </w:r>
-      <w:r>
-        <w:rPr>
-          <w:rFonts w:ascii="Times New Roman" w:hAnsi="Times New Roman" w:cs="Times New Roman"/>
-          <w:b/>
-          <w:bCs/>
-          <w:sz w:val="24"/>
-          <w:szCs w:val="24"/>
-        </w:rPr>
-        <w:t>: Users management</w:t>
+        <w:t xml:space="preserve"> can add comments in student’s report.</w:t>
       </w:r>
     </w:p>
     <w:p>
@@ -24214,7 +24375,7 @@
         <w:pStyle w:val="ListParagraph"/>
         <w:numPr>
           <w:ilvl w:val="0"/>
-          <w:numId w:val="39"/>
+          <w:numId w:val="40"/>
         </w:numPr>
         <w:jc w:val="both"/>
         <w:rPr>
@@ -24229,15 +24390,15 @@
           <w:sz w:val="24"/>
           <w:szCs w:val="24"/>
         </w:rPr>
-        <w:t>Admin</w:t>
-      </w:r>
-      <w:r>
-        <w:rPr>
-          <w:rFonts w:ascii="Times New Roman" w:hAnsi="Times New Roman" w:cs="Times New Roman"/>
-          <w:sz w:val="24"/>
-          <w:szCs w:val="24"/>
-        </w:rPr>
-        <w:t xml:space="preserve"> can create users account.</w:t>
+        <w:t>Supervisor</w:t>
+      </w:r>
+      <w:r>
+        <w:rPr>
+          <w:rFonts w:ascii="Times New Roman" w:hAnsi="Times New Roman" w:cs="Times New Roman"/>
+          <w:sz w:val="24"/>
+          <w:szCs w:val="24"/>
+        </w:rPr>
+        <w:t xml:space="preserve"> can edit comments in student’s report.</w:t>
       </w:r>
     </w:p>
     <w:p>
@@ -24245,7 +24406,7 @@
         <w:pStyle w:val="ListParagraph"/>
         <w:numPr>
           <w:ilvl w:val="0"/>
-          <w:numId w:val="39"/>
+          <w:numId w:val="40"/>
         </w:numPr>
         <w:jc w:val="both"/>
         <w:rPr>
@@ -24260,30 +24421,15 @@
           <w:sz w:val="24"/>
           <w:szCs w:val="24"/>
         </w:rPr>
-        <w:t>Admin can update users account.</w:t>
-      </w:r>
-    </w:p>
-    <w:p>
-      <w:pPr>
-        <w:pStyle w:val="ListParagraph"/>
-        <w:numPr>
-          <w:ilvl w:val="0"/>
-          <w:numId w:val="39"/>
-        </w:numPr>
-        <w:jc w:val="both"/>
-        <w:rPr>
-          <w:rFonts w:ascii="Times New Roman" w:hAnsi="Times New Roman" w:cs="Times New Roman"/>
-          <w:sz w:val="24"/>
-          <w:szCs w:val="24"/>
-        </w:rPr>
-      </w:pPr>
-      <w:r>
-        <w:rPr>
-          <w:rFonts w:ascii="Times New Roman" w:hAnsi="Times New Roman" w:cs="Times New Roman"/>
-          <w:sz w:val="24"/>
-          <w:szCs w:val="24"/>
-        </w:rPr>
-        <w:t>Admin can delete users account.</w:t>
+        <w:t>Supervisor</w:t>
+      </w:r>
+      <w:r>
+        <w:rPr>
+          <w:rFonts w:ascii="Times New Roman" w:hAnsi="Times New Roman" w:cs="Times New Roman"/>
+          <w:sz w:val="24"/>
+          <w:szCs w:val="24"/>
+        </w:rPr>
+        <w:t xml:space="preserve"> can delete comments in student’s report.</w:t>
       </w:r>
     </w:p>
     <w:p>
@@ -24316,7 +24462,7 @@
           <w:sz w:val="24"/>
           <w:szCs w:val="24"/>
         </w:rPr>
-        <w:t>5</w:t>
+        <w:t>4</w:t>
       </w:r>
       <w:r>
         <w:rPr>
@@ -24392,85 +24538,7 @@
           <w:sz w:val="24"/>
           <w:szCs w:val="24"/>
         </w:rPr>
-        <w:t>Users can view monthly report.</w:t>
-      </w:r>
-    </w:p>
-    <w:p>
-      <w:pPr>
-        <w:pStyle w:val="ListParagraph"/>
-        <w:numPr>
-          <w:ilvl w:val="0"/>
-          <w:numId w:val="41"/>
-        </w:numPr>
-        <w:jc w:val="both"/>
-        <w:rPr>
-          <w:rFonts w:ascii="Times New Roman" w:hAnsi="Times New Roman" w:cs="Times New Roman"/>
-          <w:sz w:val="24"/>
-          <w:szCs w:val="24"/>
-        </w:rPr>
-      </w:pPr>
-      <w:r>
-        <w:rPr>
-          <w:rFonts w:ascii="Times New Roman" w:hAnsi="Times New Roman" w:cs="Times New Roman"/>
-          <w:sz w:val="24"/>
-          <w:szCs w:val="24"/>
-        </w:rPr>
-        <w:t>Users can generate a printable weekly report</w:t>
-      </w:r>
-      <w:r>
-        <w:rPr>
-          <w:rFonts w:ascii="Times New Roman" w:hAnsi="Times New Roman" w:cs="Times New Roman"/>
-          <w:sz w:val="24"/>
-          <w:szCs w:val="24"/>
-        </w:rPr>
-        <w:t xml:space="preserve"> file</w:t>
-      </w:r>
-      <w:r>
-        <w:rPr>
-          <w:rFonts w:ascii="Times New Roman" w:hAnsi="Times New Roman" w:cs="Times New Roman"/>
-          <w:sz w:val="24"/>
-          <w:szCs w:val="24"/>
-        </w:rPr>
-        <w:t>.</w:t>
-      </w:r>
-    </w:p>
-    <w:p>
-      <w:pPr>
-        <w:pStyle w:val="ListParagraph"/>
-        <w:numPr>
-          <w:ilvl w:val="0"/>
-          <w:numId w:val="41"/>
-        </w:numPr>
-        <w:jc w:val="both"/>
-        <w:rPr>
-          <w:rFonts w:ascii="Times New Roman" w:hAnsi="Times New Roman" w:cs="Times New Roman"/>
-          <w:sz w:val="24"/>
-          <w:szCs w:val="24"/>
-        </w:rPr>
-      </w:pPr>
-      <w:r>
-        <w:rPr>
-          <w:rFonts w:ascii="Times New Roman" w:hAnsi="Times New Roman" w:cs="Times New Roman"/>
-          <w:sz w:val="24"/>
-          <w:szCs w:val="24"/>
-        </w:rPr>
-        <w:t>Users can generate a printable monthly report</w:t>
-      </w:r>
-      <w:r>
-        <w:rPr>
-          <w:rFonts w:ascii="Times New Roman" w:hAnsi="Times New Roman" w:cs="Times New Roman"/>
-          <w:sz w:val="24"/>
-          <w:szCs w:val="24"/>
-        </w:rPr>
-        <w:t xml:space="preserve"> file</w:t>
-      </w:r>
-      <w:r>
-        <w:rPr>
-          <w:rFonts w:ascii="Times New Roman" w:hAnsi="Times New Roman" w:cs="Times New Roman"/>
-          <w:sz w:val="24"/>
-          <w:szCs w:val="24"/>
-        </w:rPr>
-        <w:t>.</w:t>
+        <w:t>Users can generate a printable weekly report file.</w:t>
       </w:r>
     </w:p>
     <w:p>
@@ -24503,7 +24571,7 @@
           <w:sz w:val="24"/>
           <w:szCs w:val="24"/>
         </w:rPr>
-        <w:t>6</w:t>
+        <w:t>5</w:t>
       </w:r>
       <w:r>
         <w:rPr>
@@ -24537,23 +24605,15 @@
           <w:szCs w:val="24"/>
         </w:rPr>
         <w:lastRenderedPageBreak/>
-        <w:t xml:space="preserve">Users can receive activities notification message </w:t>
-      </w:r>
-      <w:r>
-        <w:rPr>
-          <w:rFonts w:ascii="Times New Roman" w:hAnsi="Times New Roman" w:cs="Times New Roman"/>
-          <w:sz w:val="24"/>
-          <w:szCs w:val="24"/>
-        </w:rPr>
-        <w:t xml:space="preserve">on </w:t>
-      </w:r>
-      <w:r>
-        <w:rPr>
-          <w:rFonts w:ascii="Times New Roman" w:hAnsi="Times New Roman" w:cs="Times New Roman"/>
-          <w:sz w:val="24"/>
-          <w:szCs w:val="24"/>
-        </w:rPr>
-        <w:t>Web application.</w:t>
+        <w:t>Student can receive comment notification message on Web application</w:t>
+      </w:r>
+      <w:r>
+        <w:rPr>
+          <w:rFonts w:ascii="Times New Roman" w:hAnsi="Times New Roman" w:cs="Times New Roman"/>
+          <w:sz w:val="24"/>
+          <w:szCs w:val="24"/>
+        </w:rPr>
+        <w:t xml:space="preserve"> </w:t>
       </w:r>
     </w:p>
     <w:p>
@@ -24576,8 +24636,80 @@
           <w:sz w:val="24"/>
           <w:szCs w:val="24"/>
         </w:rPr>
-        <w:t>Users can receive activities receive notification message via email.</w:t>
-      </w:r>
+        <w:t>Mentor and supervisor can receive activities notification message on Web application</w:t>
+      </w:r>
+      <w:r>
+        <w:rPr>
+          <w:rFonts w:ascii="Times New Roman" w:hAnsi="Times New Roman" w:cs="Times New Roman"/>
+          <w:sz w:val="24"/>
+          <w:szCs w:val="24"/>
+        </w:rPr>
+        <w:t>.</w:t>
+      </w:r>
+    </w:p>
+    <w:p>
+      <w:pPr>
+        <w:pStyle w:val="ListParagraph"/>
+        <w:numPr>
+          <w:ilvl w:val="3"/>
+          <w:numId w:val="43"/>
+        </w:numPr>
+        <w:jc w:val="both"/>
+        <w:rPr>
+          <w:rFonts w:ascii="Times New Roman" w:hAnsi="Times New Roman" w:cs="Times New Roman"/>
+          <w:sz w:val="24"/>
+          <w:szCs w:val="24"/>
+        </w:rPr>
+      </w:pPr>
+      <w:r>
+        <w:rPr>
+          <w:rFonts w:ascii="Times New Roman" w:hAnsi="Times New Roman" w:cs="Times New Roman"/>
+          <w:sz w:val="24"/>
+          <w:szCs w:val="24"/>
+        </w:rPr>
+        <w:t>Student can receive comment notification message by Email</w:t>
+      </w:r>
+      <w:r>
+        <w:rPr>
+          <w:rFonts w:ascii="Times New Roman" w:hAnsi="Times New Roman" w:cs="Times New Roman"/>
+          <w:sz w:val="24"/>
+          <w:szCs w:val="24"/>
+        </w:rPr>
+        <w:t>.</w:t>
+      </w:r>
+    </w:p>
+    <w:p>
+      <w:pPr>
+        <w:pStyle w:val="ListParagraph"/>
+        <w:numPr>
+          <w:ilvl w:val="3"/>
+          <w:numId w:val="43"/>
+        </w:numPr>
+        <w:jc w:val="both"/>
+        <w:rPr>
+          <w:rFonts w:ascii="Times New Roman" w:hAnsi="Times New Roman" w:cs="Times New Roman"/>
+          <w:sz w:val="24"/>
+          <w:szCs w:val="24"/>
+        </w:rPr>
+      </w:pPr>
+      <w:r>
+        <w:rPr>
+          <w:rFonts w:ascii="Times New Roman" w:hAnsi="Times New Roman" w:cs="Times New Roman"/>
+          <w:sz w:val="24"/>
+          <w:szCs w:val="24"/>
+        </w:rPr>
+        <w:t>Mentor and supervisor can receive activities notification message by Email</w:t>
+      </w:r>
+      <w:r>
+        <w:rPr>
+          <w:rFonts w:ascii="Times New Roman" w:hAnsi="Times New Roman" w:cs="Times New Roman"/>
+          <w:sz w:val="24"/>
+          <w:szCs w:val="24"/>
+        </w:rPr>
+        <w:t>.</w:t>
+      </w:r>
+      <w:bookmarkStart w:id="83" w:name="_GoBack"/>
+      <w:bookmarkEnd w:id="83"/>
     </w:p>
     <w:p>
       <w:pPr>
@@ -25030,14 +25162,27 @@
       <w:r>
         <w:t xml:space="preserve">Figure </w:t>
       </w:r>
-      <w:fldSimple w:instr=" SEQ Figure \* ARABIC ">
-        <w:r>
-          <w:rPr>
-            <w:noProof/>
-          </w:rPr>
-          <w:t>21</w:t>
-        </w:r>
-      </w:fldSimple>
+      <w:r>
+        <w:fldChar w:fldCharType="begin"/>
+      </w:r>
+      <w:r>
+        <w:instrText xml:space="preserve"> SEQ Figure \* ARABIC </w:instrText>
+      </w:r>
+      <w:r>
+        <w:fldChar w:fldCharType="separate"/>
+      </w:r>
+      <w:r>
+        <w:rPr>
+          <w:noProof/>
+        </w:rPr>
+        <w:t>21</w:t>
+      </w:r>
+      <w:r>
+        <w:rPr>
+          <w:noProof/>
+        </w:rPr>
+        <w:fldChar w:fldCharType="end"/>
+      </w:r>
       <w:r>
         <w:rPr>
           <w:noProof/>
@@ -25256,7 +25401,16 @@
           <w:sz w:val="24"/>
           <w:szCs w:val="24"/>
         </w:rPr>
-        <w:t>Instead, development begins by specifying and implementing just part of the software, which is then reviewed in order to identify further requirements. This process is then repeated, producing a new version of the software at the end of each iteration of the model.</w:t>
+        <w:t xml:space="preserve">Instead, development begins by specifying and implementing just part of the software, which is then reviewed in order to identify further requirements. </w:t>
+      </w:r>
+      <w:r>
+        <w:rPr>
+          <w:rFonts w:ascii="Times New Roman" w:hAnsi="Times New Roman" w:cs="Times New Roman"/>
+          <w:sz w:val="24"/>
+          <w:szCs w:val="24"/>
+        </w:rPr>
+        <w:lastRenderedPageBreak/>
+        <w:t>This process is then repeated, producing a new version of the software at the end of each iteration of the model.</w:t>
       </w:r>
       <w:sdt>
         <w:sdtPr>
@@ -25347,16 +25501,7 @@
           <w:sz w:val="24"/>
           <w:szCs w:val="24"/>
         </w:rPr>
-        <w:t xml:space="preserve">  The reasons we selected this model are that some functionalities can be early and fast developed in the software life cycle. As we mention above, this model does not </w:t>
-      </w:r>
-      <w:r>
-        <w:rPr>
-          <w:rFonts w:ascii="Times New Roman" w:hAnsi="Times New Roman" w:cs="Times New Roman"/>
-          <w:sz w:val="24"/>
-          <w:szCs w:val="24"/>
-        </w:rPr>
-        <w:lastRenderedPageBreak/>
-        <w:t>require full specification of requirements, so that we create a high-level design before building and designing an entire system. Later on, we design and built a structure and design based on what we had built. Furthermore, we are able to build and improve the system step by step to avoid the defects at early stages.</w:t>
+        <w:t xml:space="preserve">  The reasons we selected this model are that some functionalities can be early and fast developed in the software life cycle. As we mention above, this model does not require full specification of requirements, so that we create a high-level design before building and designing an entire system. Later on, we design and built a structure and design based on what we had built. Furthermore, we are able to build and improve the system step by step to avoid the defects at early stages.</w:t>
       </w:r>
     </w:p>
     <w:p>
@@ -26298,9 +26443,9 @@
                                 <w:szCs w:val="24"/>
                               </w:rPr>
                             </w:pPr>
-                            <w:bookmarkStart w:id="90" w:name="_Toc473600922"/>
-                            <w:bookmarkStart w:id="91" w:name="_Toc473689369"/>
-                            <w:bookmarkStart w:id="92" w:name="_Toc476753508"/>
+                            <w:bookmarkStart w:id="93" w:name="_Toc473600922"/>
+                            <w:bookmarkStart w:id="94" w:name="_Toc473689369"/>
+                            <w:bookmarkStart w:id="95" w:name="_Toc476753508"/>
                             <w:r>
                               <w:rPr>
                                 <w:rFonts w:ascii="Times New Roman" w:hAnsi="Times New Roman" w:cs="Times New Roman"/>
@@ -26344,9 +26489,9 @@
                               </w:rPr>
                               <w:t xml:space="preserve"> Progress 1 Milestone</w:t>
                             </w:r>
-                            <w:bookmarkEnd w:id="90"/>
-                            <w:bookmarkEnd w:id="91"/>
-                            <w:bookmarkEnd w:id="92"/>
+                            <w:bookmarkEnd w:id="93"/>
+                            <w:bookmarkEnd w:id="94"/>
+                            <w:bookmarkEnd w:id="95"/>
                           </w:p>
                         </w:txbxContent>
                       </wps:txbx>
@@ -26648,8 +26793,8 @@
                                 <w:szCs w:val="24"/>
                               </w:rPr>
                             </w:pPr>
-                            <w:bookmarkStart w:id="93" w:name="_Toc473689370"/>
-                            <w:bookmarkStart w:id="94" w:name="_Toc476753509"/>
+                            <w:bookmarkStart w:id="99" w:name="_Toc473689370"/>
+                            <w:bookmarkStart w:id="100" w:name="_Toc476753509"/>
                             <w:r>
                               <w:rPr>
                                 <w:rFonts w:ascii="Times New Roman" w:hAnsi="Times New Roman" w:cs="Times New Roman"/>
@@ -26693,8 +26838,8 @@
                               </w:rPr>
                               <w:t xml:space="preserve"> Progress 2 Milestone</w:t>
                             </w:r>
-                            <w:bookmarkEnd w:id="93"/>
-                            <w:bookmarkEnd w:id="94"/>
+                            <w:bookmarkEnd w:id="99"/>
+                            <w:bookmarkEnd w:id="100"/>
                           </w:p>
                         </w:txbxContent>
                       </wps:txbx>
@@ -26989,8 +27134,8 @@
                                 <w:szCs w:val="24"/>
                               </w:rPr>
                             </w:pPr>
-                            <w:bookmarkStart w:id="95" w:name="_Toc473689371"/>
-                            <w:bookmarkStart w:id="96" w:name="_Toc476753510"/>
+                            <w:bookmarkStart w:id="103" w:name="_Toc473689371"/>
+                            <w:bookmarkStart w:id="104" w:name="_Toc476753510"/>
                             <w:r>
                               <w:rPr>
                                 <w:rFonts w:ascii="Times New Roman" w:hAnsi="Times New Roman" w:cs="Times New Roman"/>
@@ -27035,8 +27180,8 @@
                               </w:rPr>
                               <w:t xml:space="preserve"> Final progress Milestone</w:t>
                             </w:r>
-                            <w:bookmarkEnd w:id="95"/>
-                            <w:bookmarkEnd w:id="96"/>
+                            <w:bookmarkEnd w:id="103"/>
+                            <w:bookmarkEnd w:id="104"/>
                           </w:p>
                         </w:txbxContent>
                       </wps:txbx>
@@ -29501,7 +29646,7 @@
           <w:rPr>
             <w:noProof/>
           </w:rPr>
-          <w:t>20</w:t>
+          <w:t>34</w:t>
         </w:r>
         <w:r>
           <w:rPr>
@@ -31097,6 +31242,97 @@
     </w:lvl>
   </w:abstractNum>
   <w:abstractNum w:abstractNumId="17">
+    <w:nsid w:val="33434731"/>
+    <w:multiLevelType w:val="hybridMultilevel"/>
+    <w:tmpl w:val="3C62F112"/>
+    <w:lvl w:ilvl="0" w:tplc="1350380E">
+      <w:start w:val="1"/>
+      <w:numFmt w:val="decimalZero"/>
+      <w:lvlText w:val="URS-%1:"/>
+      <w:lvlJc w:val="left"/>
+      <w:pPr>
+        <w:ind w:left="720" w:hanging="360"/>
+      </w:pPr>
+      <w:rPr>
+        <w:rFonts w:hint="default"/>
+        <w:sz w:val="24"/>
+        <w:szCs w:val="24"/>
+      </w:rPr>
+    </w:lvl>
+    <w:lvl w:ilvl="1" w:tplc="04090019" w:tentative="1">
+      <w:start w:val="1"/>
+      <w:numFmt w:val="lowerLetter"/>
+      <w:lvlText w:val="%2."/>
+      <w:lvlJc w:val="left"/>
+      <w:pPr>
+        <w:ind w:left="1440" w:hanging="360"/>
+      </w:pPr>
+    </w:lvl>
+    <w:lvl w:ilvl="2" w:tplc="0409001B" w:tentative="1">
+      <w:start w:val="1"/>
+      <w:numFmt w:val="lowerRoman"/>
+      <w:lvlText w:val="%3."/>
+      <w:lvlJc w:val="right"/>
+      <w:pPr>
+        <w:ind w:left="2160" w:hanging="180"/>
+      </w:pPr>
+    </w:lvl>
+    <w:lvl w:ilvl="3" w:tplc="0409000F" w:tentative="1">
+      <w:start w:val="1"/>
+      <w:numFmt w:val="decimal"/>
+      <w:lvlText w:val="%4."/>
+      <w:lvlJc w:val="left"/>
+      <w:pPr>
+        <w:ind w:left="2880" w:hanging="360"/>
+      </w:pPr>
+    </w:lvl>
+    <w:lvl w:ilvl="4" w:tplc="04090019" w:tentative="1">
+      <w:start w:val="1"/>
+      <w:numFmt w:val="lowerLetter"/>
+      <w:lvlText w:val="%5."/>
+      <w:lvlJc w:val="left"/>
+      <w:pPr>
+        <w:ind w:left="3600" w:hanging="360"/>
+      </w:pPr>
+    </w:lvl>
+    <w:lvl w:ilvl="5" w:tplc="0409001B" w:tentative="1">
+      <w:start w:val="1"/>
+      <w:numFmt w:val="lowerRoman"/>
+      <w:lvlText w:val="%6."/>
+      <w:lvlJc w:val="right"/>
+      <w:pPr>
+        <w:ind w:left="4320" w:hanging="180"/>
+      </w:pPr>
+    </w:lvl>
+    <w:lvl w:ilvl="6" w:tplc="0409000F" w:tentative="1">
+      <w:start w:val="1"/>
+      <w:numFmt w:val="decimal"/>
+      <w:lvlText w:val="%7."/>
+      <w:lvlJc w:val="left"/>
+      <w:pPr>
+        <w:ind w:left="5040" w:hanging="360"/>
+      </w:pPr>
+    </w:lvl>
+    <w:lvl w:ilvl="7" w:tplc="04090019" w:tentative="1">
+      <w:start w:val="1"/>
+      <w:numFmt w:val="lowerLetter"/>
+      <w:lvlText w:val="%8."/>
+      <w:lvlJc w:val="left"/>
+      <w:pPr>
+        <w:ind w:left="5760" w:hanging="360"/>
+      </w:pPr>
+    </w:lvl>
+    <w:lvl w:ilvl="8" w:tplc="0409001B" w:tentative="1">
+      <w:start w:val="1"/>
+      <w:numFmt w:val="lowerRoman"/>
+      <w:lvlText w:val="%9."/>
+      <w:lvlJc w:val="right"/>
+      <w:pPr>
+        <w:ind w:left="6480" w:hanging="180"/>
+      </w:pPr>
+    </w:lvl>
+  </w:abstractNum>
+  <w:abstractNum w:abstractNumId="18">
     <w:nsid w:val="37D771AC"/>
     <w:multiLevelType w:val="hybridMultilevel"/>
     <w:tmpl w:val="66A425D4"/>
@@ -31182,7 +31418,7 @@
       </w:pPr>
     </w:lvl>
   </w:abstractNum>
-  <w:abstractNum w:abstractNumId="18">
+  <w:abstractNum w:abstractNumId="19">
     <w:nsid w:val="38AD79AB"/>
     <w:multiLevelType w:val="multilevel"/>
     <w:tmpl w:val="353CBFC0"/>
@@ -31297,7 +31533,7 @@
       </w:rPr>
     </w:lvl>
   </w:abstractNum>
-  <w:abstractNum w:abstractNumId="19">
+  <w:abstractNum w:abstractNumId="20">
     <w:nsid w:val="39246971"/>
     <w:multiLevelType w:val="hybridMultilevel"/>
     <w:tmpl w:val="E550C772"/>
@@ -31383,7 +31619,7 @@
       </w:pPr>
     </w:lvl>
   </w:abstractNum>
-  <w:abstractNum w:abstractNumId="20">
+  <w:abstractNum w:abstractNumId="21">
     <w:nsid w:val="3A837BFB"/>
     <w:multiLevelType w:val="hybridMultilevel"/>
     <w:tmpl w:val="53C667E2"/>
@@ -31469,7 +31705,7 @@
       </w:pPr>
     </w:lvl>
   </w:abstractNum>
-  <w:abstractNum w:abstractNumId="21">
+  <w:abstractNum w:abstractNumId="22">
     <w:nsid w:val="3A923F70"/>
     <w:multiLevelType w:val="hybridMultilevel"/>
     <w:tmpl w:val="E10ADB00"/>
@@ -31582,7 +31818,7 @@
       </w:rPr>
     </w:lvl>
   </w:abstractNum>
-  <w:abstractNum w:abstractNumId="22">
+  <w:abstractNum w:abstractNumId="23">
     <w:nsid w:val="3D6B6A05"/>
     <w:multiLevelType w:val="multilevel"/>
     <w:tmpl w:val="1B807002"/>
@@ -31700,7 +31936,7 @@
       </w:rPr>
     </w:lvl>
   </w:abstractNum>
-  <w:abstractNum w:abstractNumId="23">
+  <w:abstractNum w:abstractNumId="24">
     <w:nsid w:val="3D8551F7"/>
     <w:multiLevelType w:val="hybridMultilevel"/>
     <w:tmpl w:val="53C667E2"/>
@@ -31786,7 +32022,7 @@
       </w:pPr>
     </w:lvl>
   </w:abstractNum>
-  <w:abstractNum w:abstractNumId="24">
+  <w:abstractNum w:abstractNumId="25">
     <w:nsid w:val="3F0A2BF3"/>
     <w:multiLevelType w:val="hybridMultilevel"/>
     <w:tmpl w:val="66B463BA"/>
@@ -31877,7 +32113,7 @@
       </w:pPr>
     </w:lvl>
   </w:abstractNum>
-  <w:abstractNum w:abstractNumId="25">
+  <w:abstractNum w:abstractNumId="26">
     <w:nsid w:val="4F7A4353"/>
     <w:multiLevelType w:val="hybridMultilevel"/>
     <w:tmpl w:val="26BE9764"/>
@@ -31968,7 +32204,7 @@
       </w:pPr>
     </w:lvl>
   </w:abstractNum>
-  <w:abstractNum w:abstractNumId="26">
+  <w:abstractNum w:abstractNumId="27">
     <w:nsid w:val="508F4ADF"/>
     <w:multiLevelType w:val="multilevel"/>
     <w:tmpl w:val="3AC06952"/>
@@ -32086,7 +32322,7 @@
       </w:rPr>
     </w:lvl>
   </w:abstractNum>
-  <w:abstractNum w:abstractNumId="27">
+  <w:abstractNum w:abstractNumId="28">
     <w:nsid w:val="561C2553"/>
     <w:multiLevelType w:val="hybridMultilevel"/>
     <w:tmpl w:val="759AF770"/>
@@ -32199,7 +32435,7 @@
       </w:rPr>
     </w:lvl>
   </w:abstractNum>
-  <w:abstractNum w:abstractNumId="28">
+  <w:abstractNum w:abstractNumId="29">
     <w:nsid w:val="56F95A9C"/>
     <w:multiLevelType w:val="hybridMultilevel"/>
     <w:tmpl w:val="91F86382"/>
@@ -32290,7 +32526,7 @@
       </w:pPr>
     </w:lvl>
   </w:abstractNum>
-  <w:abstractNum w:abstractNumId="29">
+  <w:abstractNum w:abstractNumId="30">
     <w:nsid w:val="5A9F3E94"/>
     <w:multiLevelType w:val="multilevel"/>
     <w:tmpl w:val="3AC06952"/>
@@ -32408,7 +32644,7 @@
       </w:rPr>
     </w:lvl>
   </w:abstractNum>
-  <w:abstractNum w:abstractNumId="30">
+  <w:abstractNum w:abstractNumId="31">
     <w:nsid w:val="5E412802"/>
     <w:multiLevelType w:val="hybridMultilevel"/>
     <w:tmpl w:val="FE0EF47C"/>
@@ -32521,7 +32757,7 @@
       </w:rPr>
     </w:lvl>
   </w:abstractNum>
-  <w:abstractNum w:abstractNumId="31">
+  <w:abstractNum w:abstractNumId="32">
     <w:nsid w:val="61DC7729"/>
     <w:multiLevelType w:val="hybridMultilevel"/>
     <w:tmpl w:val="616279C0"/>
@@ -32621,7 +32857,7 @@
       </w:pPr>
     </w:lvl>
   </w:abstractNum>
-  <w:abstractNum w:abstractNumId="32">
+  <w:abstractNum w:abstractNumId="33">
     <w:nsid w:val="63F16499"/>
     <w:multiLevelType w:val="multilevel"/>
     <w:tmpl w:val="5464FF74"/>
@@ -32736,7 +32972,7 @@
       </w:rPr>
     </w:lvl>
   </w:abstractNum>
-  <w:abstractNum w:abstractNumId="33">
+  <w:abstractNum w:abstractNumId="34">
     <w:nsid w:val="6A797AFE"/>
     <w:multiLevelType w:val="multilevel"/>
     <w:tmpl w:val="3AC06952"/>
@@ -32854,7 +33090,7 @@
       </w:rPr>
     </w:lvl>
   </w:abstractNum>
-  <w:abstractNum w:abstractNumId="34">
+  <w:abstractNum w:abstractNumId="35">
     <w:nsid w:val="6E411378"/>
     <w:multiLevelType w:val="hybridMultilevel"/>
     <w:tmpl w:val="508465D0"/>
@@ -32968,7 +33204,7 @@
       </w:rPr>
     </w:lvl>
   </w:abstractNum>
-  <w:abstractNum w:abstractNumId="35">
+  <w:abstractNum w:abstractNumId="36">
     <w:nsid w:val="70F54021"/>
     <w:multiLevelType w:val="hybridMultilevel"/>
     <w:tmpl w:val="F558DB8E"/>
@@ -33059,7 +33295,7 @@
       </w:pPr>
     </w:lvl>
   </w:abstractNum>
-  <w:abstractNum w:abstractNumId="36">
+  <w:abstractNum w:abstractNumId="37">
     <w:nsid w:val="74257629"/>
     <w:multiLevelType w:val="hybridMultilevel"/>
     <w:tmpl w:val="8962F034"/>
@@ -33150,7 +33386,7 @@
       </w:pPr>
     </w:lvl>
   </w:abstractNum>
-  <w:abstractNum w:abstractNumId="37">
+  <w:abstractNum w:abstractNumId="38">
     <w:nsid w:val="79421D2C"/>
     <w:multiLevelType w:val="multilevel"/>
     <w:tmpl w:val="3AC06952"/>
@@ -33268,7 +33504,7 @@
       </w:rPr>
     </w:lvl>
   </w:abstractNum>
-  <w:abstractNum w:abstractNumId="38">
+  <w:abstractNum w:abstractNumId="39">
     <w:nsid w:val="796150C2"/>
     <w:multiLevelType w:val="hybridMultilevel"/>
     <w:tmpl w:val="BFB04900"/>
@@ -33359,7 +33595,7 @@
       </w:pPr>
     </w:lvl>
   </w:abstractNum>
-  <w:abstractNum w:abstractNumId="39">
+  <w:abstractNum w:abstractNumId="40">
     <w:nsid w:val="7BED0872"/>
     <w:multiLevelType w:val="hybridMultilevel"/>
     <w:tmpl w:val="6DE8BEA4"/>
@@ -33455,7 +33691,7 @@
       </w:pPr>
     </w:lvl>
   </w:abstractNum>
-  <w:abstractNum w:abstractNumId="40">
+  <w:abstractNum w:abstractNumId="41">
     <w:nsid w:val="7DB56CE4"/>
     <w:multiLevelType w:val="hybridMultilevel"/>
     <w:tmpl w:val="5380CAA0"/>
@@ -33568,7 +33804,7 @@
       </w:rPr>
     </w:lvl>
   </w:abstractNum>
-  <w:abstractNum w:abstractNumId="41">
+  <w:abstractNum w:abstractNumId="42">
     <w:nsid w:val="7DCB28F7"/>
     <w:multiLevelType w:val="hybridMultilevel"/>
     <w:tmpl w:val="AA96B230"/>
@@ -33661,7 +33897,7 @@
       </w:pPr>
     </w:lvl>
   </w:abstractNum>
-  <w:abstractNum w:abstractNumId="42">
+  <w:abstractNum w:abstractNumId="43">
     <w:nsid w:val="7E153035"/>
     <w:multiLevelType w:val="hybridMultilevel"/>
     <w:tmpl w:val="61C4361C"/>
@@ -33752,7 +33988,7 @@
       </w:pPr>
     </w:lvl>
   </w:abstractNum>
-  <w:abstractNum w:abstractNumId="43">
+  <w:abstractNum w:abstractNumId="44">
     <w:nsid w:val="7F3C01DE"/>
     <w:multiLevelType w:val="multilevel"/>
     <w:tmpl w:val="8A3218D6"/>
@@ -33869,22 +34105,22 @@
     <w:abstractNumId w:val="3"/>
   </w:num>
   <w:num w:numId="2">
-    <w:abstractNumId w:val="22"/>
+    <w:abstractNumId w:val="23"/>
   </w:num>
   <w:num w:numId="3">
     <w:abstractNumId w:val="6"/>
   </w:num>
   <w:num w:numId="4">
-    <w:abstractNumId w:val="36"/>
+    <w:abstractNumId w:val="37"/>
   </w:num>
   <w:num w:numId="5">
-    <w:abstractNumId w:val="34"/>
+    <w:abstractNumId w:val="35"/>
   </w:num>
   <w:num w:numId="6">
-    <w:abstractNumId w:val="37"/>
+    <w:abstractNumId w:val="38"/>
   </w:num>
   <w:num w:numId="7">
-    <w:abstractNumId w:val="18"/>
+    <w:abstractNumId w:val="19"/>
   </w:num>
   <w:num w:numId="8">
     <w:abstractNumId w:val="13"/>
@@ -33893,22 +34129,22 @@
     <w:abstractNumId w:val="11"/>
   </w:num>
   <w:num w:numId="10">
-    <w:abstractNumId w:val="33"/>
+    <w:abstractNumId w:val="34"/>
   </w:num>
   <w:num w:numId="11">
-    <w:abstractNumId w:val="26"/>
+    <w:abstractNumId w:val="27"/>
   </w:num>
   <w:num w:numId="12">
-    <w:abstractNumId w:val="29"/>
+    <w:abstractNumId w:val="30"/>
   </w:num>
   <w:num w:numId="13">
     <w:abstractNumId w:val="16"/>
   </w:num>
   <w:num w:numId="14">
-    <w:abstractNumId w:val="17"/>
+    <w:abstractNumId w:val="18"/>
   </w:num>
   <w:num w:numId="15">
-    <w:abstractNumId w:val="20"/>
+    <w:abstractNumId w:val="21"/>
   </w:num>
   <w:num w:numId="16">
     <w:abstractNumId w:val="10"/>
@@ -33917,7 +34153,7 @@
     <w:abstractNumId w:val="9"/>
   </w:num>
   <w:num w:numId="18">
-    <w:abstractNumId w:val="23"/>
+    <w:abstractNumId w:val="24"/>
   </w:num>
   <w:num w:numId="19">
     <w:abstractNumId w:val="0"/>
@@ -33926,22 +34162,22 @@
     <w:abstractNumId w:val="14"/>
   </w:num>
   <w:num w:numId="21">
-    <w:abstractNumId w:val="43"/>
+    <w:abstractNumId w:val="44"/>
   </w:num>
   <w:num w:numId="22">
-    <w:abstractNumId w:val="32"/>
+    <w:abstractNumId w:val="33"/>
   </w:num>
   <w:num w:numId="23">
-    <w:abstractNumId w:val="19"/>
+    <w:abstractNumId w:val="20"/>
   </w:num>
   <w:num w:numId="24">
-    <w:abstractNumId w:val="38"/>
+    <w:abstractNumId w:val="39"/>
   </w:num>
   <w:num w:numId="25">
-    <w:abstractNumId w:val="28"/>
+    <w:abstractNumId w:val="29"/>
   </w:num>
   <w:num w:numId="26">
-    <w:abstractNumId w:val="42"/>
+    <w:abstractNumId w:val="43"/>
   </w:num>
   <w:num w:numId="27">
     <w:abstractNumId w:val="15"/>
@@ -33950,16 +34186,16 @@
     <w:abstractNumId w:val="12"/>
   </w:num>
   <w:num w:numId="29">
-    <w:abstractNumId w:val="35"/>
+    <w:abstractNumId w:val="36"/>
   </w:num>
   <w:num w:numId="30">
-    <w:abstractNumId w:val="40"/>
+    <w:abstractNumId w:val="41"/>
   </w:num>
   <w:num w:numId="31">
     <w:abstractNumId w:val="2"/>
   </w:num>
   <w:num w:numId="32">
-    <w:abstractNumId w:val="24"/>
+    <w:abstractNumId w:val="25"/>
   </w:num>
   <w:num w:numId="33">
     <w:abstractNumId w:val="4"/>
@@ -33968,19 +34204,19 @@
     <w:abstractNumId w:val="8"/>
   </w:num>
   <w:num w:numId="35">
-    <w:abstractNumId w:val="39"/>
+    <w:abstractNumId w:val="40"/>
   </w:num>
   <w:num w:numId="36">
     <w:abstractNumId w:val="1"/>
   </w:num>
   <w:num w:numId="37">
-    <w:abstractNumId w:val="30"/>
+    <w:abstractNumId w:val="31"/>
   </w:num>
   <w:num w:numId="38">
-    <w:abstractNumId w:val="21"/>
+    <w:abstractNumId w:val="22"/>
   </w:num>
   <w:num w:numId="39">
-    <w:abstractNumId w:val="25"/>
+    <w:abstractNumId w:val="26"/>
   </w:num>
   <w:num w:numId="40">
     <w:abstractNumId w:val="7"/>
@@ -33989,13 +34225,16 @@
     <w:abstractNumId w:val="5"/>
   </w:num>
   <w:num w:numId="42">
-    <w:abstractNumId w:val="41"/>
+    <w:abstractNumId w:val="42"/>
   </w:num>
   <w:num w:numId="43">
-    <w:abstractNumId w:val="31"/>
+    <w:abstractNumId w:val="32"/>
   </w:num>
   <w:num w:numId="44">
-    <w:abstractNumId w:val="27"/>
+    <w:abstractNumId w:val="28"/>
+  </w:num>
+  <w:num w:numId="45">
+    <w:abstractNumId w:val="17"/>
   </w:num>
 </w:numbering>
 </file>
@@ -35869,7 +36108,7 @@
 </file>
 
 <file path=customXml/itemProps1.xml><?xml version="1.0" encoding="utf-8"?>
-<ds:datastoreItem xmlns:ds="http://schemas.openxmlformats.org/officeDocument/2006/customXml" ds:itemID="{5C1D3E65-D5A1-4013-95C1-4872B7E113E9}">
+<ds:datastoreItem xmlns:ds="http://schemas.openxmlformats.org/officeDocument/2006/customXml" ds:itemID="{376D6E45-CAE7-4D4E-A6B0-05DBF3925975}">
   <ds:schemaRefs>
     <ds:schemaRef ds:uri="http://schemas.openxmlformats.org/officeDocument/2006/bibliography"/>
   </ds:schemaRefs>

</xml_diff>